<commit_message>
Version 1.2 - Includes advanced filtering capability
This version includes advanced filtering of analysis list. It also includes some bug fixes.
</commit_message>
<xml_diff>
--- a/PI Analyses recalculator manager - User's Guide.docx
+++ b/PI Analyses recalculator manager - User's Guide.docx
@@ -1,6 +1,6 @@
 
 <file path=word/document.xml><?xml version="1.0" encoding="utf-8"?>
-<w:document xmlns:wpc="http://schemas.microsoft.com/office/word/2010/wordprocessingCanvas" xmlns:cx="http://schemas.microsoft.com/office/drawing/2014/chartex" xmlns:cx1="http://schemas.microsoft.com/office/drawing/2015/9/8/chartex" xmlns:mc="http://schemas.openxmlformats.org/markup-compatibility/2006" xmlns:o="urn:schemas-microsoft-com:office:office" xmlns:r="http://schemas.openxmlformats.org/officeDocument/2006/relationships" xmlns:m="http://schemas.openxmlformats.org/officeDocument/2006/math" xmlns:v="urn:schemas-microsoft-com:vml" xmlns:wp14="http://schemas.microsoft.com/office/word/2010/wordprocessingDrawing" xmlns:wp="http://schemas.openxmlformats.org/drawingml/2006/wordprocessingDrawing" xmlns:w10="urn:schemas-microsoft-com:office:word" xmlns:w="http://schemas.openxmlformats.org/wordprocessingml/2006/main" xmlns:w14="http://schemas.microsoft.com/office/word/2010/wordml" xmlns:w15="http://schemas.microsoft.com/office/word/2012/wordml" xmlns:w16se="http://schemas.microsoft.com/office/word/2015/wordml/symex" xmlns:wpg="http://schemas.microsoft.com/office/word/2010/wordprocessingGroup" xmlns:wpi="http://schemas.microsoft.com/office/word/2010/wordprocessingInk" xmlns:wne="http://schemas.microsoft.com/office/word/2006/wordml" xmlns:wps="http://schemas.microsoft.com/office/word/2010/wordprocessingShape" mc:Ignorable="w14 w15 w16se wp14">
+<w:document xmlns:wpc="http://schemas.microsoft.com/office/word/2010/wordprocessingCanvas" xmlns:cx="http://schemas.microsoft.com/office/drawing/2014/chartex" xmlns:cx1="http://schemas.microsoft.com/office/drawing/2015/9/8/chartex" xmlns:cx2="http://schemas.microsoft.com/office/drawing/2015/10/21/chartex" xmlns:cx3="http://schemas.microsoft.com/office/drawing/2016/5/9/chartex" xmlns:cx4="http://schemas.microsoft.com/office/drawing/2016/5/10/chartex" xmlns:cx5="http://schemas.microsoft.com/office/drawing/2016/5/11/chartex" xmlns:cx6="http://schemas.microsoft.com/office/drawing/2016/5/12/chartex" xmlns:cx7="http://schemas.microsoft.com/office/drawing/2016/5/13/chartex" xmlns:cx8="http://schemas.microsoft.com/office/drawing/2016/5/14/chartex" xmlns:mc="http://schemas.openxmlformats.org/markup-compatibility/2006" xmlns:aink="http://schemas.microsoft.com/office/drawing/2016/ink" xmlns:am3d="http://schemas.microsoft.com/office/drawing/2017/model3d" xmlns:o="urn:schemas-microsoft-com:office:office" xmlns:r="http://schemas.openxmlformats.org/officeDocument/2006/relationships" xmlns:m="http://schemas.openxmlformats.org/officeDocument/2006/math" xmlns:v="urn:schemas-microsoft-com:vml" xmlns:wp14="http://schemas.microsoft.com/office/word/2010/wordprocessingDrawing" xmlns:wp="http://schemas.openxmlformats.org/drawingml/2006/wordprocessingDrawing" xmlns:w10="urn:schemas-microsoft-com:office:word" xmlns:w="http://schemas.openxmlformats.org/wordprocessingml/2006/main" xmlns:w14="http://schemas.microsoft.com/office/word/2010/wordml" xmlns:w15="http://schemas.microsoft.com/office/word/2012/wordml" xmlns:w16cex="http://schemas.microsoft.com/office/word/2018/wordml/cex" xmlns:w16cid="http://schemas.microsoft.com/office/word/2016/wordml/cid" xmlns:w16="http://schemas.microsoft.com/office/word/2018/wordml" xmlns:w16se="http://schemas.microsoft.com/office/word/2015/wordml/symex" xmlns:wpg="http://schemas.microsoft.com/office/word/2010/wordprocessingGroup" xmlns:wpi="http://schemas.microsoft.com/office/word/2010/wordprocessingInk" xmlns:wne="http://schemas.microsoft.com/office/word/2006/wordml" xmlns:wps="http://schemas.microsoft.com/office/word/2010/wordprocessingShape" mc:Ignorable="w14 w15 w16se w16cid w16 w16cex wp14">
   <w:body>
     <w:p>
       <w:pPr>
@@ -41,7 +41,10 @@
             <w:jc w:val="both"/>
           </w:pPr>
           <w:r>
-            <w:t>Version 1.0</w:t>
+            <w:t>Version 1.</w:t>
+          </w:r>
+          <w:r>
+            <w:t>2</w:t>
           </w:r>
         </w:p>
       </w:sdtContent>
@@ -165,142 +168,331 @@
         <w:t>based on the</w:t>
       </w:r>
       <w:r>
-        <w:t xml:space="preserve"> specific search criteria. You can sort the list by analyses path, name, </w:t>
-      </w:r>
-      <w:r>
-        <w:t>status</w:t>
-      </w:r>
-      <w:r>
-        <w:t>, template or scheduling</w:t>
-      </w:r>
-      <w:r>
-        <w:t xml:space="preserve"> information</w:t>
+        <w:t xml:space="preserve"> specific search criteria. </w:t>
+      </w:r>
+      <w:r>
+        <w:t xml:space="preserve">In order to </w:t>
+      </w:r>
+      <w:r>
+        <w:t xml:space="preserve">easily select the </w:t>
+      </w:r>
+      <w:r>
+        <w:t xml:space="preserve">desired </w:t>
+      </w:r>
+      <w:r>
+        <w:t>analyses for either backfilling or recalculation</w:t>
+      </w:r>
+      <w:r>
+        <w:t>, y</w:t>
+      </w:r>
+      <w:r>
+        <w:t xml:space="preserve">ou can sort the list by analyses </w:t>
+      </w:r>
+      <w:r>
+        <w:t>by:</w:t>
+      </w:r>
+    </w:p>
+    <w:p>
+      <w:pPr>
+        <w:pStyle w:val="ListBullet"/>
+        <w:jc w:val="both"/>
+        <w:rPr>
+          <w:lang w:val="en-CA"/>
+        </w:rPr>
+      </w:pPr>
+      <w:r>
+        <w:rPr>
+          <w:lang w:val="en-CA"/>
+        </w:rPr>
+        <w:t>Analysis path</w:t>
+      </w:r>
+    </w:p>
+    <w:p>
+      <w:pPr>
+        <w:pStyle w:val="ListBullet"/>
+        <w:jc w:val="both"/>
+        <w:rPr>
+          <w:lang w:val="en-CA"/>
+        </w:rPr>
+      </w:pPr>
+      <w:r>
+        <w:rPr>
+          <w:lang w:val="en-CA"/>
+        </w:rPr>
+        <w:t>Analysis name</w:t>
+      </w:r>
+    </w:p>
+    <w:p>
+      <w:pPr>
+        <w:pStyle w:val="ListBullet"/>
+        <w:jc w:val="both"/>
+        <w:rPr>
+          <w:lang w:val="en-CA"/>
+        </w:rPr>
+      </w:pPr>
+      <w:r>
+        <w:rPr>
+          <w:lang w:val="en-CA"/>
+        </w:rPr>
+        <w:t>Analysis categories</w:t>
+      </w:r>
+    </w:p>
+    <w:p>
+      <w:pPr>
+        <w:pStyle w:val="ListBullet"/>
+        <w:jc w:val="both"/>
+        <w:rPr>
+          <w:lang w:val="en-CA"/>
+        </w:rPr>
+      </w:pPr>
+      <w:r>
+        <w:rPr>
+          <w:lang w:val="en-CA"/>
+        </w:rPr>
+        <w:t>Calculation Scheduling info</w:t>
+      </w:r>
+    </w:p>
+    <w:p>
+      <w:pPr>
+        <w:pStyle w:val="ListBullet"/>
+        <w:jc w:val="both"/>
+        <w:rPr>
+          <w:lang w:val="en-CA"/>
+        </w:rPr>
+      </w:pPr>
+      <w:r>
+        <w:rPr>
+          <w:lang w:val="en-CA"/>
+        </w:rPr>
+        <w:t>Element name</w:t>
+      </w:r>
+    </w:p>
+    <w:p>
+      <w:pPr>
+        <w:pStyle w:val="ListBullet"/>
+        <w:jc w:val="both"/>
+        <w:rPr>
+          <w:lang w:val="en-CA"/>
+        </w:rPr>
+      </w:pPr>
+      <w:r>
+        <w:rPr>
+          <w:lang w:val="en-CA"/>
+        </w:rPr>
+        <w:t>Element template</w:t>
+      </w:r>
+    </w:p>
+    <w:p>
+      <w:pPr>
+        <w:pStyle w:val="ListBullet"/>
+        <w:jc w:val="both"/>
+        <w:rPr>
+          <w:lang w:val="en-CA"/>
+        </w:rPr>
+      </w:pPr>
+      <w:r>
+        <w:rPr>
+          <w:lang w:val="en-CA"/>
+        </w:rPr>
+        <w:t>Element categories</w:t>
+      </w:r>
+    </w:p>
+    <w:p>
+      <w:pPr>
+        <w:pStyle w:val="ListBullet"/>
+        <w:jc w:val="both"/>
+        <w:rPr>
+          <w:lang w:val="en-CA"/>
+        </w:rPr>
+      </w:pPr>
+      <w:r>
+        <w:rPr>
+          <w:lang w:val="en-CA"/>
+        </w:rPr>
+        <w:t>Analysis status</w:t>
+      </w:r>
+      <w:r>
+        <w:rPr>
+          <w:lang w:val="en-CA"/>
+        </w:rPr>
+        <w:t xml:space="preserve"> </w:t>
+      </w:r>
+    </w:p>
+    <w:p>
+      <w:pPr>
+        <w:pStyle w:val="ListBullet"/>
+        <w:jc w:val="both"/>
+        <w:rPr>
+          <w:lang w:val="en-CA"/>
+        </w:rPr>
+      </w:pPr>
+    </w:p>
+    <w:p>
+      <w:pPr>
+        <w:jc w:val="both"/>
+      </w:pPr>
+      <w:r>
+        <w:t xml:space="preserve">This tool </w:t>
+      </w:r>
+      <w:r>
+        <w:t>does not provide all functionalities available in</w:t>
+      </w:r>
+      <w:r>
+        <w:t xml:space="preserve"> </w:t>
+      </w:r>
+      <w:r>
+        <w:rPr>
+          <w:i/>
+        </w:rPr>
+        <w:t>Management</w:t>
+      </w:r>
+      <w:r>
+        <w:t xml:space="preserve"> plugin of </w:t>
+      </w:r>
+      <w:r>
+        <w:rPr>
+          <w:i/>
+        </w:rPr>
+        <w:t>PI System Explorer</w:t>
+      </w:r>
+      <w:r>
+        <w:t xml:space="preserve">. You will still need the </w:t>
+      </w:r>
+      <w:r>
+        <w:rPr>
+          <w:i/>
+        </w:rPr>
+        <w:t xml:space="preserve">Management </w:t>
+      </w:r>
+      <w:r>
+        <w:t xml:space="preserve">plugin to check the analyses backfilling status. </w:t>
+      </w:r>
+    </w:p>
+    <w:p>
+      <w:pPr>
+        <w:jc w:val="both"/>
+      </w:pPr>
+      <w:r>
+        <w:t>Scenarios where this tool would be helpful:</w:t>
+      </w:r>
+    </w:p>
+    <w:p>
+      <w:pPr>
+        <w:pStyle w:val="ListBullet"/>
+        <w:jc w:val="both"/>
+      </w:pPr>
+      <w:r>
+        <w:t>You</w:t>
+      </w:r>
+      <w:r>
+        <w:t xml:space="preserve"> have to select a subset of analyses from an extensive list of analyses, where doing manually in </w:t>
+      </w:r>
+      <w:r>
+        <w:rPr>
+          <w:i/>
+        </w:rPr>
+        <w:t>PI System Explorer</w:t>
+      </w:r>
+      <w:r>
+        <w:t xml:space="preserve"> would be very time consuming</w:t>
+      </w:r>
+    </w:p>
+    <w:p>
+      <w:pPr>
+        <w:pStyle w:val="ListBullet"/>
+        <w:jc w:val="both"/>
+      </w:pPr>
+      <w:r>
+        <w:t>You</w:t>
+      </w:r>
+      <w:r>
+        <w:t xml:space="preserve"> need to perform recalculation of analyses which outputs are stored in an older version of </w:t>
+      </w:r>
+      <w:r>
+        <w:rPr>
+          <w:i/>
+        </w:rPr>
+        <w:t>PI Data Archive</w:t>
+      </w:r>
+      <w:r>
+        <w:t xml:space="preserve"> (prior to 2016 R2)</w:t>
       </w:r>
       <w:r>
         <w:t xml:space="preserve">, </w:t>
       </w:r>
       <w:r>
-        <w:t>allowing you to easily select the analyses for either backfilling or recalculation.</w:t>
-      </w:r>
-    </w:p>
-    <w:p>
-      <w:pPr>
-        <w:jc w:val="both"/>
-      </w:pPr>
-      <w:r>
-        <w:t xml:space="preserve">This tool </w:t>
-      </w:r>
-      <w:r>
-        <w:t>is not i</w:t>
-      </w:r>
-      <w:r>
-        <w:t>ntended in any way</w:t>
-      </w:r>
-      <w:r>
-        <w:t xml:space="preserve"> to replace the analyses </w:t>
-      </w:r>
-      <w:r>
-        <w:t xml:space="preserve">the </w:t>
-      </w:r>
-      <w:r>
-        <w:rPr>
-          <w:i/>
-        </w:rPr>
-        <w:t>Management</w:t>
-      </w:r>
-      <w:r>
-        <w:t xml:space="preserve"> plugin of </w:t>
-      </w:r>
-      <w:r>
-        <w:rPr>
-          <w:i/>
-        </w:rPr>
-        <w:t>PI System Explorer</w:t>
-      </w:r>
-      <w:r>
-        <w:t xml:space="preserve">. You will still need the </w:t>
-      </w:r>
-      <w:r>
-        <w:rPr>
-          <w:i/>
-        </w:rPr>
-        <w:t xml:space="preserve">Management </w:t>
-      </w:r>
-      <w:r>
-        <w:t xml:space="preserve">plugin to check the analyses backfilling status. </w:t>
-      </w:r>
-    </w:p>
-    <w:p>
-      <w:pPr>
-        <w:jc w:val="both"/>
-      </w:pPr>
-      <w:r>
-        <w:t>Scenarios where this tool would be helpful:</w:t>
+        <w:t>where the explicit deletion of tag values would be required.</w:t>
+      </w:r>
+    </w:p>
+    <w:p>
+      <w:pPr>
+        <w:pStyle w:val="Heading2"/>
+        <w:jc w:val="both"/>
+      </w:pPr>
+      <w:r>
+        <w:t>Pre-requisites</w:t>
+      </w:r>
+    </w:p>
+    <w:p>
+      <w:pPr>
+        <w:jc w:val="both"/>
+      </w:pPr>
+      <w:r>
+        <w:t>The application requires the following components:</w:t>
       </w:r>
     </w:p>
     <w:p>
       <w:pPr>
         <w:pStyle w:val="ListBullet"/>
         <w:jc w:val="both"/>
-      </w:pPr>
-      <w:r>
-        <w:t>You</w:t>
-      </w:r>
-      <w:r>
-        <w:t xml:space="preserve"> have to select a subset of analyses from an extensive list of analyses, where doing manually in </w:t>
-      </w:r>
-      <w:r>
-        <w:rPr>
-          <w:i/>
-        </w:rPr>
-        <w:t>PI System Explorer</w:t>
-      </w:r>
-      <w:r>
-        <w:t xml:space="preserve"> would be very time consuming</w:t>
+        <w:rPr>
+          <w:lang w:val="en-CA"/>
+        </w:rPr>
+      </w:pPr>
+      <w:r>
+        <w:rPr>
+          <w:lang w:val="en-CA"/>
+        </w:rPr>
+        <w:t>PI AF Client 2016 R2</w:t>
+      </w:r>
+      <w:r>
+        <w:rPr>
+          <w:lang w:val="en-CA"/>
+        </w:rPr>
+        <w:t xml:space="preserve"> or late</w:t>
+      </w:r>
+      <w:r>
+        <w:rPr>
+          <w:lang w:val="en-CA"/>
+        </w:rPr>
+        <w:t>r</w:t>
       </w:r>
     </w:p>
     <w:p>
       <w:pPr>
         <w:pStyle w:val="ListBullet"/>
         <w:jc w:val="both"/>
-      </w:pPr>
-      <w:r>
-        <w:t>You</w:t>
-      </w:r>
-      <w:r>
-        <w:t xml:space="preserve"> need to perform recalculation of analyses which outputs are stored in an older version of </w:t>
-      </w:r>
-      <w:r>
-        <w:rPr>
-          <w:i/>
-        </w:rPr>
-        <w:t>PI Data Archive</w:t>
-      </w:r>
-      <w:r>
-        <w:t xml:space="preserve"> (prior to 2016 R2)</w:t>
-      </w:r>
-      <w:r>
-        <w:t xml:space="preserve">, </w:t>
-      </w:r>
-      <w:r>
-        <w:t>where the explicit deletion of tag values would be required.</w:t>
-      </w:r>
-    </w:p>
-    <w:p>
-      <w:pPr>
-        <w:pStyle w:val="Heading2"/>
-        <w:jc w:val="both"/>
-      </w:pPr>
-      <w:r>
-        <w:t>Pre-requisites</w:t>
-      </w:r>
-    </w:p>
-    <w:p>
-      <w:pPr>
-        <w:jc w:val="both"/>
-      </w:pPr>
-      <w:r>
-        <w:t>The application requires the following components:</w:t>
+        <w:rPr>
+          <w:lang w:val="en-CA"/>
+        </w:rPr>
+      </w:pPr>
+      <w:r>
+        <w:rPr>
+          <w:lang w:val="en-CA"/>
+        </w:rPr>
+        <w:t>PI Analysis Service 2016 R2</w:t>
+      </w:r>
+      <w:r>
+        <w:rPr>
+          <w:lang w:val="en-CA"/>
+        </w:rPr>
+        <w:t xml:space="preserve"> or </w:t>
+      </w:r>
+      <w:r>
+        <w:rPr>
+          <w:lang w:val="en-CA"/>
+        </w:rPr>
+        <w:t>later</w:t>
       </w:r>
     </w:p>
     <w:p>
@@ -309,10 +501,11 @@
         <w:jc w:val="both"/>
       </w:pPr>
       <w:r>
-        <w:t>PI AF Client 2016 R2</w:t>
-      </w:r>
-      <w:bookmarkStart w:id="0" w:name="_GoBack"/>
-      <w:bookmarkEnd w:id="0"/>
+        <w:t xml:space="preserve">PI Data Archive 2012 or </w:t>
+      </w:r>
+      <w:r>
+        <w:t>later</w:t>
+      </w:r>
     </w:p>
     <w:p>
       <w:pPr>
@@ -320,19 +513,28 @@
         <w:jc w:val="both"/>
       </w:pPr>
       <w:r>
-        <w:t>PI Analysis Service 2016 R2</w:t>
+        <w:t>Microsoft .Net Framework 4.8</w:t>
+      </w:r>
+      <w:r>
+        <w:t xml:space="preserve"> or later</w:t>
       </w:r>
     </w:p>
     <w:p>
       <w:pPr>
         <w:pStyle w:val="ListBullet"/>
-        <w:jc w:val="both"/>
-      </w:pPr>
-      <w:r>
-        <w:t xml:space="preserve">PI Data Archive 2012 or </w:t>
-      </w:r>
-      <w:r>
-        <w:t>greater</w:t>
+      </w:pPr>
+      <w:hyperlink r:id="rId9" w:history="1">
+        <w:proofErr w:type="spellStart"/>
+        <w:r>
+          <w:rPr>
+            <w:rStyle w:val="Hyperlink"/>
+          </w:rPr>
+          <w:t>AdvancedDataGridView</w:t>
+        </w:r>
+        <w:proofErr w:type="spellEnd"/>
+      </w:hyperlink>
+      <w:r>
+        <w:t xml:space="preserve"> package</w:t>
       </w:r>
     </w:p>
     <w:p>
@@ -441,6 +643,12 @@
     </w:p>
     <w:p>
       <w:pPr>
+        <w:pStyle w:val="ListBullet"/>
+        <w:jc w:val="both"/>
+      </w:pPr>
+    </w:p>
+    <w:p>
+      <w:pPr>
         <w:jc w:val="center"/>
       </w:pPr>
       <w:r>
@@ -448,11 +656,10 @@
           <w:noProof/>
           <w:lang w:val="fr-CA" w:eastAsia="fr-CA"/>
         </w:rPr>
-        <w:lastRenderedPageBreak/>
         <w:drawing>
-          <wp:inline distT="0" distB="0" distL="0" distR="0">
-            <wp:extent cx="3403996" cy="687275"/>
-            <wp:effectExtent l="0" t="0" r="6350" b="0"/>
+          <wp:inline distT="0" distB="0" distL="0" distR="0" wp14:anchorId="1908791F" wp14:editId="30499FE6">
+            <wp:extent cx="6085737" cy="1228725"/>
+            <wp:effectExtent l="0" t="0" r="0" b="0"/>
             <wp:docPr id="1" name="Picture 1"/>
             <wp:cNvGraphicFramePr>
               <a:graphicFrameLocks xmlns:a="http://schemas.openxmlformats.org/drawingml/2006/main" noChangeAspect="1"/>
@@ -462,65 +669,6 @@
                 <pic:pic xmlns:pic="http://schemas.openxmlformats.org/drawingml/2006/picture">
                   <pic:nvPicPr>
                     <pic:cNvPr id="0" name="Picture 1"/>
-                    <pic:cNvPicPr>
-                      <a:picLocks noChangeAspect="1" noChangeArrowheads="1"/>
-                    </pic:cNvPicPr>
-                  </pic:nvPicPr>
-                  <pic:blipFill>
-                    <a:blip r:embed="rId9" cstate="print">
-                      <a:extLst>
-                        <a:ext uri="{28A0092B-C50C-407E-A947-70E740481C1C}">
-                          <a14:useLocalDpi xmlns:a14="http://schemas.microsoft.com/office/drawing/2010/main" val="0"/>
-                        </a:ext>
-                      </a:extLst>
-                    </a:blip>
-                    <a:srcRect/>
-                    <a:stretch>
-                      <a:fillRect/>
-                    </a:stretch>
-                  </pic:blipFill>
-                  <pic:spPr bwMode="auto">
-                    <a:xfrm>
-                      <a:off x="0" y="0"/>
-                      <a:ext cx="3437661" cy="694072"/>
-                    </a:xfrm>
-                    <a:prstGeom prst="rect">
-                      <a:avLst/>
-                    </a:prstGeom>
-                    <a:noFill/>
-                    <a:ln>
-                      <a:noFill/>
-                    </a:ln>
-                  </pic:spPr>
-                </pic:pic>
-              </a:graphicData>
-            </a:graphic>
-          </wp:inline>
-        </w:drawing>
-      </w:r>
-    </w:p>
-    <w:p>
-      <w:pPr>
-        <w:jc w:val="center"/>
-      </w:pPr>
-      <w:r>
-        <w:rPr>
-          <w:noProof/>
-          <w:lang w:val="fr-CA" w:eastAsia="fr-CA"/>
-        </w:rPr>
-        <w:drawing>
-          <wp:inline distT="0" distB="0" distL="0" distR="0" wp14:anchorId="6C90E7FE" wp14:editId="0E20EDD8">
-            <wp:extent cx="2103902" cy="1337064"/>
-            <wp:effectExtent l="152400" t="152400" r="353695" b="358775"/>
-            <wp:docPr id="3" name="Picture 3"/>
-            <wp:cNvGraphicFramePr>
-              <a:graphicFrameLocks xmlns:a="http://schemas.openxmlformats.org/drawingml/2006/main" noChangeAspect="1"/>
-            </wp:cNvGraphicFramePr>
-            <a:graphic xmlns:a="http://schemas.openxmlformats.org/drawingml/2006/main">
-              <a:graphicData uri="http://schemas.openxmlformats.org/drawingml/2006/picture">
-                <pic:pic xmlns:pic="http://schemas.openxmlformats.org/drawingml/2006/picture">
-                  <pic:nvPicPr>
-                    <pic:cNvPr id="0" name="Picture 3"/>
                     <pic:cNvPicPr>
                       <a:picLocks noChangeAspect="1" noChangeArrowheads="1"/>
                     </pic:cNvPicPr>
@@ -541,7 +689,81 @@
                   <pic:spPr bwMode="auto">
                     <a:xfrm>
                       <a:off x="0" y="0"/>
-                      <a:ext cx="2114876" cy="1344038"/>
+                      <a:ext cx="6191822" cy="1250144"/>
+                    </a:xfrm>
+                    <a:prstGeom prst="rect">
+                      <a:avLst/>
+                    </a:prstGeom>
+                    <a:noFill/>
+                    <a:ln>
+                      <a:noFill/>
+                    </a:ln>
+                  </pic:spPr>
+                </pic:pic>
+              </a:graphicData>
+            </a:graphic>
+          </wp:inline>
+        </w:drawing>
+      </w:r>
+    </w:p>
+    <w:p>
+      <w:pPr>
+        <w:jc w:val="center"/>
+      </w:pPr>
+    </w:p>
+    <w:p>
+      <w:pPr>
+        <w:jc w:val="center"/>
+      </w:pPr>
+    </w:p>
+    <w:p>
+      <w:pPr>
+        <w:jc w:val="center"/>
+      </w:pPr>
+    </w:p>
+    <w:p>
+      <w:pPr>
+        <w:jc w:val="center"/>
+      </w:pPr>
+      <w:r>
+        <w:rPr>
+          <w:noProof/>
+          <w:lang w:val="fr-CA" w:eastAsia="fr-CA"/>
+        </w:rPr>
+        <w:drawing>
+          <wp:inline distT="0" distB="0" distL="0" distR="0" wp14:anchorId="3493310C" wp14:editId="19ED4FF2">
+            <wp:extent cx="4267200" cy="2711874"/>
+            <wp:effectExtent l="152400" t="152400" r="361950" b="355600"/>
+            <wp:docPr id="3" name="Picture 3"/>
+            <wp:cNvGraphicFramePr>
+              <a:graphicFrameLocks xmlns:a="http://schemas.openxmlformats.org/drawingml/2006/main" noChangeAspect="1"/>
+            </wp:cNvGraphicFramePr>
+            <a:graphic xmlns:a="http://schemas.openxmlformats.org/drawingml/2006/main">
+              <a:graphicData uri="http://schemas.openxmlformats.org/drawingml/2006/picture">
+                <pic:pic xmlns:pic="http://schemas.openxmlformats.org/drawingml/2006/picture">
+                  <pic:nvPicPr>
+                    <pic:cNvPr id="0" name="Picture 3"/>
+                    <pic:cNvPicPr>
+                      <a:picLocks noChangeAspect="1" noChangeArrowheads="1"/>
+                    </pic:cNvPicPr>
+                  </pic:nvPicPr>
+                  <pic:blipFill>
+                    <a:blip r:embed="rId11" cstate="print">
+                      <a:extLst>
+                        <a:ext uri="{28A0092B-C50C-407E-A947-70E740481C1C}">
+                          <a14:useLocalDpi xmlns:a14="http://schemas.microsoft.com/office/drawing/2010/main" val="0"/>
+                        </a:ext>
+                      </a:extLst>
+                    </a:blip>
+                    <a:srcRect/>
+                    <a:stretch>
+                      <a:fillRect/>
+                    </a:stretch>
+                  </pic:blipFill>
+                  <pic:spPr bwMode="auto">
+                    <a:xfrm>
+                      <a:off x="0" y="0"/>
+                      <a:ext cx="4344562" cy="2761039"/>
                     </a:xfrm>
                     <a:prstGeom prst="rect">
                       <a:avLst/>
@@ -631,9 +853,9 @@
           <w:lang w:val="fr-CA" w:eastAsia="fr-CA"/>
         </w:rPr>
         <w:drawing>
-          <wp:inline distT="0" distB="0" distL="0" distR="0" wp14:anchorId="2051209B" wp14:editId="635CA96E">
-            <wp:extent cx="1395216" cy="1466921"/>
-            <wp:effectExtent l="152400" t="152400" r="357505" b="361950"/>
+          <wp:inline distT="0" distB="0" distL="0" distR="0" wp14:anchorId="1C8D0B6D" wp14:editId="2F4819D0">
+            <wp:extent cx="3116436" cy="3276600"/>
+            <wp:effectExtent l="152400" t="152400" r="370205" b="361950"/>
             <wp:docPr id="4" name="Picture 4"/>
             <wp:cNvGraphicFramePr>
               <a:graphicFrameLocks xmlns:a="http://schemas.openxmlformats.org/drawingml/2006/main" noChangeAspect="1"/>
@@ -648,7 +870,7 @@
                     </pic:cNvPicPr>
                   </pic:nvPicPr>
                   <pic:blipFill>
-                    <a:blip r:embed="rId11">
+                    <a:blip r:embed="rId12">
                       <a:extLst>
                         <a:ext uri="{28A0092B-C50C-407E-A947-70E740481C1C}">
                           <a14:useLocalDpi xmlns:a14="http://schemas.microsoft.com/office/drawing/2010/main" val="0"/>
@@ -663,7 +885,7 @@
                   <pic:spPr bwMode="auto">
                     <a:xfrm>
                       <a:off x="0" y="0"/>
-                      <a:ext cx="1405568" cy="1477805"/>
+                      <a:ext cx="3182509" cy="3346069"/>
                     </a:xfrm>
                     <a:prstGeom prst="rect">
                       <a:avLst/>
@@ -702,7 +924,21 @@
           <w:rFonts w:ascii="Verdana" w:hAnsi="Verdana"/>
           <w:b/>
         </w:rPr>
-        <w:t>Include Child Elements</w:t>
+        <w:t>Include</w:t>
+      </w:r>
+      <w:r>
+        <w:rPr>
+          <w:rFonts w:ascii="Verdana" w:hAnsi="Verdana"/>
+          <w:b/>
+        </w:rPr>
+        <w:t xml:space="preserve"> Sub-</w:t>
+      </w:r>
+      <w:r>
+        <w:rPr>
+          <w:rFonts w:ascii="Verdana" w:hAnsi="Verdana"/>
+          <w:b/>
+        </w:rPr>
+        <w:t>Elements</w:t>
       </w:r>
       <w:r>
         <w:t xml:space="preserve">. Click the </w:t>
@@ -745,7 +981,21 @@
           <w:rFonts w:ascii="Verdana" w:hAnsi="Verdana"/>
           <w:b/>
         </w:rPr>
-        <w:t>Include Child Elements</w:t>
+        <w:t xml:space="preserve">Include </w:t>
+      </w:r>
+      <w:r>
+        <w:rPr>
+          <w:rFonts w:ascii="Verdana" w:hAnsi="Verdana"/>
+          <w:b/>
+        </w:rPr>
+        <w:t>Sub-</w:t>
+      </w:r>
+      <w:r>
+        <w:rPr>
+          <w:rFonts w:ascii="Verdana" w:hAnsi="Verdana"/>
+          <w:b/>
+        </w:rPr>
+        <w:t>Elements</w:t>
       </w:r>
       <w:r>
         <w:t xml:space="preserve"> if you want to consider all analyses in the search.</w:t>
@@ -865,9 +1115,9 @@
         </w:rPr>
         <w:lastRenderedPageBreak/>
         <w:drawing>
-          <wp:inline distT="0" distB="0" distL="0" distR="0">
-            <wp:extent cx="5935980" cy="2811780"/>
-            <wp:effectExtent l="152400" t="152400" r="369570" b="369570"/>
+          <wp:inline distT="0" distB="0" distL="0" distR="0" wp14:anchorId="096EDD4C" wp14:editId="384CE325">
+            <wp:extent cx="5688330" cy="2694472"/>
+            <wp:effectExtent l="152400" t="152400" r="369570" b="353695"/>
             <wp:docPr id="8" name="Picture 8"/>
             <wp:cNvGraphicFramePr>
               <a:graphicFrameLocks xmlns:a="http://schemas.openxmlformats.org/drawingml/2006/main" noChangeAspect="1"/>
@@ -882,7 +1132,7 @@
                     </pic:cNvPicPr>
                   </pic:nvPicPr>
                   <pic:blipFill>
-                    <a:blip r:embed="rId12">
+                    <a:blip r:embed="rId13">
                       <a:extLst>
                         <a:ext uri="{28A0092B-C50C-407E-A947-70E740481C1C}">
                           <a14:useLocalDpi xmlns:a14="http://schemas.microsoft.com/office/drawing/2010/main" val="0"/>
@@ -897,7 +1147,7 @@
                   <pic:spPr bwMode="auto">
                     <a:xfrm>
                       <a:off x="0" y="0"/>
-                      <a:ext cx="5935980" cy="2811780"/>
+                      <a:ext cx="5702040" cy="2700966"/>
                     </a:xfrm>
                     <a:prstGeom prst="rect">
                       <a:avLst/>
@@ -926,119 +1176,17 @@
         <w:jc w:val="both"/>
       </w:pPr>
       <w:r>
-        <w:t>To sort a column (ascending order), click on the corresponding column header.</w:t>
-      </w:r>
-    </w:p>
-    <w:p>
-      <w:pPr>
-        <w:pStyle w:val="ListBullet"/>
-        <w:jc w:val="both"/>
-      </w:pPr>
-      <w:r>
-        <w:t>Use the buttons below the grid to select / deselect the analysis, and to change the analyses status when necessary.</w:t>
-      </w:r>
-    </w:p>
-    <w:p>
-      <w:pPr>
-        <w:pStyle w:val="ListBullet"/>
-        <w:jc w:val="both"/>
-      </w:pPr>
-      <w:r>
-        <w:t xml:space="preserve">If you desire to limit the amount of results returned by the search, set the </w:t>
-      </w:r>
-      <w:r>
-        <w:rPr>
-          <w:rFonts w:ascii="Verdana" w:hAnsi="Verdana"/>
-          <w:b/>
-        </w:rPr>
-        <w:t>Max. Search Results</w:t>
-      </w:r>
-      <w:r>
-        <w:t xml:space="preserve"> field accordingly.</w:t>
-      </w:r>
-    </w:p>
-    <w:p>
-      <w:pPr>
-        <w:jc w:val="both"/>
-      </w:pPr>
-    </w:p>
-    <w:p>
-      <w:pPr>
-        <w:pStyle w:val="Heading2"/>
-        <w:jc w:val="both"/>
-      </w:pPr>
-      <w:r>
-        <w:t>Analyses Backfilling</w:t>
-      </w:r>
-    </w:p>
-    <w:p>
-      <w:pPr>
-        <w:jc w:val="both"/>
-      </w:pPr>
-      <w:r>
-        <w:t xml:space="preserve">The backfilling will simply fill gaps in the </w:t>
-      </w:r>
-      <w:r>
-        <w:rPr>
-          <w:i/>
-        </w:rPr>
-        <w:t>PI Data Archive</w:t>
-      </w:r>
-      <w:r>
-        <w:t>. It assumes there is no data for the backfill interval. Existing data is not going to be replaced in this scenario.</w:t>
-      </w:r>
-    </w:p>
-    <w:p>
-      <w:pPr>
-        <w:jc w:val="both"/>
-      </w:pPr>
-      <w:r>
-        <w:t>To execute the backfill operation, follow the steps below:</w:t>
-      </w:r>
-    </w:p>
-    <w:p>
-      <w:pPr>
-        <w:pStyle w:val="ListBullet"/>
-        <w:jc w:val="both"/>
-      </w:pPr>
-      <w:r>
-        <w:t xml:space="preserve">After selecting the analyses of interest, enter the start and end times for the backfilling/recalculation period (using standard PI time format), and select </w:t>
-      </w:r>
-      <w:r>
-        <w:t xml:space="preserve">the option </w:t>
-      </w:r>
-      <w:r>
-        <w:rPr>
-          <w:rFonts w:ascii="Verdana" w:hAnsi="Verdana"/>
-          <w:b/>
-        </w:rPr>
-        <w:t>Backfill (fill gaps only)</w:t>
-      </w:r>
-      <w:r>
-        <w:t xml:space="preserve"> </w:t>
-      </w:r>
-    </w:p>
-    <w:p>
-      <w:pPr>
-        <w:pStyle w:val="ListParagraph"/>
-        <w:jc w:val="both"/>
-      </w:pPr>
-    </w:p>
-    <w:p>
-      <w:pPr>
-        <w:pStyle w:val="ListParagraph"/>
-        <w:jc w:val="center"/>
-      </w:pPr>
+        <w:t xml:space="preserve">To sort a column, click on the </w:t>
+      </w:r>
       <w:r>
         <w:rPr>
           <w:noProof/>
-          <w:lang w:val="fr-CA" w:eastAsia="fr-CA"/>
         </w:rPr>
         <w:drawing>
-          <wp:inline distT="0" distB="0" distL="0" distR="0" wp14:anchorId="1F6BA380" wp14:editId="7F6C1DB1">
-            <wp:extent cx="2283471" cy="1182113"/>
-            <wp:effectExtent l="152400" t="152400" r="364490" b="361315"/>
-            <wp:docPr id="7" name="Picture 7"/>
+          <wp:inline distT="0" distB="0" distL="0" distR="0" wp14:anchorId="6379C488" wp14:editId="494A56F2">
+            <wp:extent cx="190500" cy="200025"/>
+            <wp:effectExtent l="0" t="0" r="0" b="9525"/>
+            <wp:docPr id="2" name="Picture 2"/>
             <wp:cNvGraphicFramePr>
               <a:graphicFrameLocks xmlns:a="http://schemas.openxmlformats.org/drawingml/2006/main" noChangeAspect="1"/>
             </wp:cNvGraphicFramePr>
@@ -1046,13 +1194,13 @@
               <a:graphicData uri="http://schemas.openxmlformats.org/drawingml/2006/picture">
                 <pic:pic xmlns:pic="http://schemas.openxmlformats.org/drawingml/2006/picture">
                   <pic:nvPicPr>
-                    <pic:cNvPr id="0" name="Picture 7"/>
+                    <pic:cNvPr id="0" name="Picture 1"/>
                     <pic:cNvPicPr>
                       <a:picLocks noChangeAspect="1" noChangeArrowheads="1"/>
                     </pic:cNvPicPr>
                   </pic:nvPicPr>
                   <pic:blipFill>
-                    <a:blip r:embed="rId13">
+                    <a:blip r:embed="rId14">
                       <a:extLst>
                         <a:ext uri="{28A0092B-C50C-407E-A947-70E740481C1C}">
                           <a14:useLocalDpi xmlns:a14="http://schemas.microsoft.com/office/drawing/2010/main" val="0"/>
@@ -1067,7 +1215,80 @@
                   <pic:spPr bwMode="auto">
                     <a:xfrm>
                       <a:off x="0" y="0"/>
-                      <a:ext cx="2296097" cy="1188649"/>
+                      <a:ext cx="190500" cy="200025"/>
+                    </a:xfrm>
+                    <a:prstGeom prst="rect">
+                      <a:avLst/>
+                    </a:prstGeom>
+                    <a:noFill/>
+                    <a:ln>
+                      <a:noFill/>
+                    </a:ln>
+                  </pic:spPr>
+                </pic:pic>
+              </a:graphicData>
+            </a:graphic>
+          </wp:inline>
+        </w:drawing>
+      </w:r>
+      <w:r>
+        <w:t xml:space="preserve"> symbol located on the desired column and select one of the desired sorting options (A to Z or Z to A), as shown below.</w:t>
+      </w:r>
+    </w:p>
+    <w:p>
+      <w:pPr>
+        <w:pStyle w:val="ListBullet"/>
+        <w:jc w:val="both"/>
+      </w:pPr>
+    </w:p>
+    <w:p>
+      <w:pPr>
+        <w:pStyle w:val="ListBullet"/>
+        <w:numPr>
+          <w:ilvl w:val="0"/>
+          <w:numId w:val="0"/>
+        </w:numPr>
+        <w:ind w:left="432" w:hanging="288"/>
+        <w:jc w:val="center"/>
+      </w:pPr>
+      <w:r>
+        <w:rPr>
+          <w:noProof/>
+        </w:rPr>
+        <w:drawing>
+          <wp:inline distT="0" distB="0" distL="0" distR="0" wp14:anchorId="28CE33B0" wp14:editId="245068D3">
+            <wp:extent cx="2628900" cy="3432639"/>
+            <wp:effectExtent l="152400" t="152400" r="361950" b="358775"/>
+            <wp:docPr id="5" name="Picture 5"/>
+            <wp:cNvGraphicFramePr>
+              <a:graphicFrameLocks xmlns:a="http://schemas.openxmlformats.org/drawingml/2006/main" noChangeAspect="1"/>
+            </wp:cNvGraphicFramePr>
+            <a:graphic xmlns:a="http://schemas.openxmlformats.org/drawingml/2006/main">
+              <a:graphicData uri="http://schemas.openxmlformats.org/drawingml/2006/picture">
+                <pic:pic xmlns:pic="http://schemas.openxmlformats.org/drawingml/2006/picture">
+                  <pic:nvPicPr>
+                    <pic:cNvPr id="0" name="Picture 2"/>
+                    <pic:cNvPicPr>
+                      <a:picLocks noChangeAspect="1" noChangeArrowheads="1"/>
+                    </pic:cNvPicPr>
+                  </pic:nvPicPr>
+                  <pic:blipFill>
+                    <a:blip r:embed="rId15">
+                      <a:extLst>
+                        <a:ext uri="{28A0092B-C50C-407E-A947-70E740481C1C}">
+                          <a14:useLocalDpi xmlns:a14="http://schemas.microsoft.com/office/drawing/2010/main" val="0"/>
+                        </a:ext>
+                      </a:extLst>
+                    </a:blip>
+                    <a:srcRect/>
+                    <a:stretch>
+                      <a:fillRect/>
+                    </a:stretch>
+                  </pic:blipFill>
+                  <pic:spPr bwMode="auto">
+                    <a:xfrm>
+                      <a:off x="0" y="0"/>
+                      <a:ext cx="2663661" cy="3478028"/>
                     </a:xfrm>
                     <a:prstGeom prst="rect">
                       <a:avLst/>
@@ -1092,41 +1313,6 @@
     </w:p>
     <w:p>
       <w:pPr>
-        <w:pStyle w:val="ListParagraph"/>
-        <w:jc w:val="both"/>
-      </w:pPr>
-    </w:p>
-    <w:p>
-      <w:pPr>
-        <w:pStyle w:val="ListBullet"/>
-        <w:jc w:val="both"/>
-      </w:pPr>
-      <w:r>
-        <w:t xml:space="preserve">Click on </w:t>
-      </w:r>
-      <w:r>
-        <w:rPr>
-          <w:rFonts w:ascii="Verdana" w:hAnsi="Verdana"/>
-          <w:b/>
-        </w:rPr>
-        <w:t>Run</w:t>
-      </w:r>
-      <w:r>
-        <w:rPr>
-          <w:rFonts w:ascii="Verdana" w:hAnsi="Verdana"/>
-          <w:b/>
-        </w:rPr>
-        <w:t xml:space="preserve"> Operation</w:t>
-      </w:r>
-      <w:r>
-        <w:t xml:space="preserve"> to execute the operation.</w:t>
-      </w:r>
-      <w:r>
-        <w:t xml:space="preserve"> This operation cannot be aborted.</w:t>
-      </w:r>
-    </w:p>
-    <w:p>
-      <w:pPr>
         <w:pStyle w:val="ListBullet"/>
         <w:numPr>
           <w:ilvl w:val="0"/>
@@ -1139,70 +1325,20 @@
     <w:p>
       <w:pPr>
         <w:pStyle w:val="ListBullet"/>
-        <w:numPr>
-          <w:ilvl w:val="0"/>
-          <w:numId w:val="0"/>
-        </w:numPr>
-        <w:ind w:left="432"/>
-        <w:jc w:val="both"/>
-      </w:pPr>
-    </w:p>
-    <w:p>
-      <w:pPr>
-        <w:jc w:val="both"/>
-      </w:pPr>
-      <w:r>
-        <w:rPr>
-          <w:i/>
-        </w:rPr>
-        <w:t>PI Analysi</w:t>
-      </w:r>
-      <w:r>
-        <w:rPr>
-          <w:i/>
-        </w:rPr>
-        <w:t>s</w:t>
-      </w:r>
-      <w:r>
-        <w:t xml:space="preserve"> service will queue analyses for backfilling and no further action will be required.</w:t>
-      </w:r>
-      <w:r>
-        <w:t xml:space="preserve"> Check the backfilling status using the </w:t>
-      </w:r>
-      <w:r>
-        <w:rPr>
-          <w:i/>
-        </w:rPr>
-        <w:t>Analyses Management</w:t>
-      </w:r>
-      <w:r>
-        <w:t xml:space="preserve"> plugin of </w:t>
-      </w:r>
-      <w:r>
-        <w:rPr>
-          <w:i/>
-        </w:rPr>
-        <w:t>PI System Explorer</w:t>
-      </w:r>
-      <w:r>
-        <w:t>.</w:t>
-      </w:r>
-    </w:p>
-    <w:p>
-      <w:pPr>
-        <w:pStyle w:val="Heading2"/>
-        <w:jc w:val="both"/>
-      </w:pPr>
-      <w:r>
-        <w:t>Analyses Recalculation</w:t>
-      </w:r>
-    </w:p>
-    <w:p>
-      <w:pPr>
-        <w:jc w:val="both"/>
-      </w:pPr>
-      <w:r>
-        <w:t xml:space="preserve">There are 2 modes of recalculation available: </w:t>
+        <w:jc w:val="both"/>
+      </w:pPr>
+      <w:r>
+        <w:lastRenderedPageBreak/>
+        <w:t>Advanced filtering capabilities allow you to filter the analysis table</w:t>
+      </w:r>
+      <w:r>
+        <w:t xml:space="preserve"> (filter</w:t>
+      </w:r>
+      <w:r>
+        <w:t>ing</w:t>
+      </w:r>
+      <w:r>
+        <w:t xml:space="preserve"> capabilities similar to those of MS Excel). </w:t>
       </w:r>
     </w:p>
     <w:p>
@@ -1211,16 +1347,7 @@
         <w:jc w:val="both"/>
       </w:pPr>
       <w:r>
-        <w:t xml:space="preserve">one for </w:t>
-      </w:r>
-      <w:r>
-        <w:rPr>
-          <w:i/>
-        </w:rPr>
-        <w:t>PI Data Archive</w:t>
-      </w:r>
-      <w:r>
-        <w:t xml:space="preserve"> 2016 R2 and newer</w:t>
+        <w:t>Use the buttons below the grid to select / deselect the analysis, and to change the analyses status when necessary.</w:t>
       </w:r>
     </w:p>
     <w:p>
@@ -1229,183 +1356,109 @@
         <w:jc w:val="both"/>
       </w:pPr>
       <w:r>
-        <w:t>another one for o</w:t>
-      </w:r>
-      <w:r>
-        <w:t>lder version</w:t>
-      </w:r>
-      <w:r>
-        <w:t>s</w:t>
-      </w:r>
-      <w:r>
-        <w:t xml:space="preserve"> of PI Data Archive</w:t>
-      </w:r>
-    </w:p>
-    <w:p>
-      <w:pPr>
-        <w:pStyle w:val="Heading3"/>
-        <w:numPr>
-          <w:ilvl w:val="0"/>
-          <w:numId w:val="0"/>
-        </w:numPr>
-        <w:ind w:left="792"/>
-        <w:jc w:val="both"/>
-      </w:pPr>
-    </w:p>
-    <w:p>
-      <w:pPr>
-        <w:pStyle w:val="ListParagraph"/>
-        <w:keepNext/>
-        <w:keepLines/>
-        <w:numPr>
-          <w:ilvl w:val="0"/>
-          <w:numId w:val="14"/>
-        </w:numPr>
-        <w:spacing w:before="40" w:after="0" w:line="288" w:lineRule="auto"/>
-        <w:contextualSpacing w:val="0"/>
-        <w:jc w:val="both"/>
-        <w:outlineLvl w:val="2"/>
-        <w:rPr>
-          <w:rFonts w:eastAsiaTheme="majorEastAsia" w:cstheme="minorHAnsi"/>
-          <w:b/>
-          <w:vanish/>
-          <w:color w:val="5B9BD5" w:themeColor="accent1"/>
-          <w:sz w:val="20"/>
-          <w:szCs w:val="24"/>
-          <w:lang w:eastAsia="ja-JP"/>
-        </w:rPr>
-      </w:pPr>
-    </w:p>
-    <w:p>
-      <w:pPr>
-        <w:pStyle w:val="ListParagraph"/>
-        <w:keepNext/>
-        <w:keepLines/>
-        <w:numPr>
-          <w:ilvl w:val="0"/>
-          <w:numId w:val="14"/>
-        </w:numPr>
-        <w:spacing w:before="40" w:after="0" w:line="288" w:lineRule="auto"/>
-        <w:contextualSpacing w:val="0"/>
-        <w:jc w:val="both"/>
-        <w:outlineLvl w:val="2"/>
-        <w:rPr>
-          <w:rFonts w:eastAsiaTheme="majorEastAsia" w:cstheme="minorHAnsi"/>
-          <w:b/>
-          <w:vanish/>
-          <w:color w:val="5B9BD5" w:themeColor="accent1"/>
-          <w:sz w:val="20"/>
-          <w:szCs w:val="24"/>
-          <w:lang w:eastAsia="ja-JP"/>
-        </w:rPr>
-      </w:pPr>
-    </w:p>
-    <w:p>
-      <w:pPr>
-        <w:pStyle w:val="ListParagraph"/>
-        <w:keepNext/>
-        <w:keepLines/>
-        <w:numPr>
-          <w:ilvl w:val="0"/>
-          <w:numId w:val="14"/>
-        </w:numPr>
-        <w:spacing w:before="40" w:after="0" w:line="288" w:lineRule="auto"/>
-        <w:contextualSpacing w:val="0"/>
-        <w:jc w:val="both"/>
-        <w:outlineLvl w:val="2"/>
-        <w:rPr>
-          <w:rFonts w:eastAsiaTheme="majorEastAsia" w:cstheme="minorHAnsi"/>
-          <w:b/>
-          <w:vanish/>
-          <w:color w:val="5B9BD5" w:themeColor="accent1"/>
-          <w:sz w:val="20"/>
-          <w:szCs w:val="24"/>
-          <w:lang w:eastAsia="ja-JP"/>
-        </w:rPr>
-      </w:pPr>
-    </w:p>
-    <w:p>
-      <w:pPr>
-        <w:pStyle w:val="Heading3"/>
-        <w:jc w:val="both"/>
-      </w:pPr>
-      <w:r>
-        <w:t xml:space="preserve">Recalculation </w:t>
-      </w:r>
-      <w:r>
-        <w:t>scenario 1:</w:t>
-      </w:r>
-      <w:r>
-        <w:t xml:space="preserve"> PI Data Archive</w:t>
-      </w:r>
-      <w:r>
-        <w:t xml:space="preserve"> version</w:t>
-      </w:r>
-      <w:r>
-        <w:t xml:space="preserve"> is 2016 R2 or newer</w:t>
-      </w:r>
-    </w:p>
-    <w:p>
-      <w:pPr>
-        <w:jc w:val="both"/>
-      </w:pPr>
-    </w:p>
-    <w:p>
-      <w:pPr>
-        <w:jc w:val="both"/>
-      </w:pPr>
-      <w:r>
-        <w:t>If the version of the PI Data Archive used as analyses output repository is 2016 R2 or newer, follow the steps below:</w:t>
-      </w:r>
-    </w:p>
-    <w:p>
-      <w:pPr>
-        <w:pStyle w:val="ListBullet"/>
-        <w:jc w:val="both"/>
-      </w:pPr>
-      <w:r>
-        <w:t xml:space="preserve">Select the option </w:t>
+        <w:t xml:space="preserve">If you desire to limit the </w:t>
+      </w:r>
+      <w:proofErr w:type="gramStart"/>
+      <w:r>
+        <w:t>amount</w:t>
+      </w:r>
+      <w:proofErr w:type="gramEnd"/>
+      <w:r>
+        <w:t xml:space="preserve"> of results returned by the search, set the </w:t>
       </w:r>
       <w:r>
         <w:rPr>
           <w:rFonts w:ascii="Verdana" w:hAnsi="Verdana"/>
           <w:b/>
         </w:rPr>
-        <w:t>Recalculate</w:t>
-      </w:r>
-      <w:r>
-        <w:t xml:space="preserve"> and check the box </w:t>
+        <w:t>Max. Search Results</w:t>
+      </w:r>
+      <w:r>
+        <w:t xml:space="preserve"> field accordingly.</w:t>
+      </w:r>
+    </w:p>
+    <w:p>
+      <w:pPr>
+        <w:pStyle w:val="ListBullet"/>
+        <w:jc w:val="both"/>
+      </w:pPr>
+      <w:r>
+        <w:t>Also, you can delete rows from the analysis list (the actual analyses are not deleted)</w:t>
+      </w:r>
+      <w:r>
+        <w:t xml:space="preserve"> to reduce the size of the data set, in case you do not need to change the state of recalculate such related analyses.</w:t>
+      </w:r>
+    </w:p>
+    <w:p>
+      <w:pPr>
+        <w:jc w:val="both"/>
+      </w:pPr>
+    </w:p>
+    <w:p>
+      <w:pPr>
+        <w:pStyle w:val="Heading2"/>
+        <w:jc w:val="both"/>
+      </w:pPr>
+      <w:r>
+        <w:t>Analyses Backfilling</w:t>
+      </w:r>
+    </w:p>
+    <w:p>
+      <w:pPr>
+        <w:jc w:val="both"/>
+      </w:pPr>
+      <w:r>
+        <w:t xml:space="preserve">The backfilling will simply fill gaps in the </w:t>
+      </w:r>
+      <w:r>
+        <w:rPr>
+          <w:i/>
+        </w:rPr>
+        <w:t>PI Data Archive</w:t>
+      </w:r>
+      <w:r>
+        <w:t>. It assumes there is no data for the backfill interval. Existing data is not going to be replaced in this scenario.</w:t>
+      </w:r>
+    </w:p>
+    <w:p>
+      <w:pPr>
+        <w:jc w:val="both"/>
+      </w:pPr>
+      <w:r>
+        <w:t>To execute the backfill operation, follow the steps below:</w:t>
+      </w:r>
+    </w:p>
+    <w:p>
+      <w:pPr>
+        <w:pStyle w:val="ListBullet"/>
+        <w:jc w:val="both"/>
+      </w:pPr>
+      <w:r>
+        <w:t xml:space="preserve">After selecting the analyses of interest, enter the start and end times for the backfilling/recalculation period (using standard PI time format), and select </w:t>
+      </w:r>
+      <w:r>
+        <w:t xml:space="preserve">the option </w:t>
       </w:r>
       <w:r>
         <w:rPr>
           <w:rFonts w:ascii="Verdana" w:hAnsi="Verdana"/>
           <w:b/>
         </w:rPr>
-        <w:t>PI Data Archive 2016 R2 or newer</w:t>
-      </w:r>
-      <w:r>
-        <w:t>.</w:t>
-      </w:r>
-    </w:p>
-    <w:p>
-      <w:pPr>
-        <w:pStyle w:val="ListBullet"/>
-        <w:numPr>
-          <w:ilvl w:val="0"/>
-          <w:numId w:val="0"/>
-        </w:numPr>
-        <w:ind w:left="432" w:hanging="288"/>
-        <w:jc w:val="both"/>
-      </w:pPr>
-    </w:p>
-    <w:p>
-      <w:pPr>
-        <w:pStyle w:val="ListBullet"/>
-        <w:numPr>
-          <w:ilvl w:val="0"/>
-          <w:numId w:val="0"/>
-        </w:numPr>
-        <w:ind w:left="432" w:hanging="288"/>
+        <w:t>Backfill (fill gaps only)</w:t>
+      </w:r>
+      <w:r>
+        <w:t xml:space="preserve"> </w:t>
+      </w:r>
+    </w:p>
+    <w:p>
+      <w:pPr>
+        <w:pStyle w:val="ListParagraph"/>
+        <w:jc w:val="both"/>
+      </w:pPr>
+    </w:p>
+    <w:p>
+      <w:pPr>
+        <w:pStyle w:val="ListParagraph"/>
         <w:jc w:val="center"/>
       </w:pPr>
       <w:r>
@@ -1414,10 +1467,10 @@
           <w:lang w:val="fr-CA" w:eastAsia="fr-CA"/>
         </w:rPr>
         <w:drawing>
-          <wp:inline distT="0" distB="0" distL="0" distR="0" wp14:anchorId="07F03BF8" wp14:editId="26395CC2">
-            <wp:extent cx="3065780" cy="750570"/>
-            <wp:effectExtent l="152400" t="152400" r="363220" b="354330"/>
-            <wp:docPr id="10" name="Picture 10"/>
+          <wp:inline distT="0" distB="0" distL="0" distR="0" wp14:anchorId="28E24F83" wp14:editId="25F60FCA">
+            <wp:extent cx="4563029" cy="2362200"/>
+            <wp:effectExtent l="152400" t="152400" r="371475" b="361950"/>
+            <wp:docPr id="7" name="Picture 7"/>
             <wp:cNvGraphicFramePr>
               <a:graphicFrameLocks xmlns:a="http://schemas.openxmlformats.org/drawingml/2006/main" noChangeAspect="1"/>
             </wp:cNvGraphicFramePr>
@@ -1425,13 +1478,13 @@
               <a:graphicData uri="http://schemas.openxmlformats.org/drawingml/2006/picture">
                 <pic:pic xmlns:pic="http://schemas.openxmlformats.org/drawingml/2006/picture">
                   <pic:nvPicPr>
-                    <pic:cNvPr id="0" name="Picture 10"/>
+                    <pic:cNvPr id="0" name="Picture 7"/>
                     <pic:cNvPicPr>
                       <a:picLocks noChangeAspect="1" noChangeArrowheads="1"/>
                     </pic:cNvPicPr>
                   </pic:nvPicPr>
                   <pic:blipFill>
-                    <a:blip r:embed="rId14">
+                    <a:blip r:embed="rId16">
                       <a:extLst>
                         <a:ext uri="{28A0092B-C50C-407E-A947-70E740481C1C}">
                           <a14:useLocalDpi xmlns:a14="http://schemas.microsoft.com/office/drawing/2010/main" val="0"/>
@@ -1446,7 +1499,7 @@
                   <pic:spPr bwMode="auto">
                     <a:xfrm>
                       <a:off x="0" y="0"/>
-                      <a:ext cx="3065780" cy="750570"/>
+                      <a:ext cx="4624779" cy="2394167"/>
                     </a:xfrm>
                     <a:prstGeom prst="rect">
                       <a:avLst/>
@@ -1471,6 +1524,312 @@
     </w:p>
     <w:p>
       <w:pPr>
+        <w:pStyle w:val="ListParagraph"/>
+        <w:jc w:val="both"/>
+      </w:pPr>
+    </w:p>
+    <w:p>
+      <w:pPr>
+        <w:pStyle w:val="ListBullet"/>
+        <w:jc w:val="both"/>
+      </w:pPr>
+      <w:r>
+        <w:t xml:space="preserve">Click on </w:t>
+      </w:r>
+      <w:r>
+        <w:rPr>
+          <w:rFonts w:ascii="Verdana" w:hAnsi="Verdana"/>
+          <w:b/>
+        </w:rPr>
+        <w:t>Run</w:t>
+      </w:r>
+      <w:r>
+        <w:rPr>
+          <w:rFonts w:ascii="Verdana" w:hAnsi="Verdana"/>
+          <w:b/>
+        </w:rPr>
+        <w:t xml:space="preserve"> Operation</w:t>
+      </w:r>
+      <w:r>
+        <w:t xml:space="preserve"> to execute the operation.</w:t>
+      </w:r>
+      <w:r>
+        <w:t xml:space="preserve"> This operation cannot be aborted.</w:t>
+      </w:r>
+    </w:p>
+    <w:p>
+      <w:pPr>
+        <w:pStyle w:val="ListBullet"/>
+        <w:jc w:val="both"/>
+      </w:pPr>
+      <w:r>
+        <w:t xml:space="preserve">Analyses that are not showing the </w:t>
+      </w:r>
+      <w:r>
+        <w:rPr>
+          <w:i/>
+          <w:iCs/>
+        </w:rPr>
+        <w:t>Running</w:t>
+      </w:r>
+      <w:r>
+        <w:t xml:space="preserve"> status will be ignored, thus not scheduled for recalculation.</w:t>
+      </w:r>
+    </w:p>
+    <w:p>
+      <w:pPr>
+        <w:pStyle w:val="ListBullet"/>
+        <w:numPr>
+          <w:ilvl w:val="0"/>
+          <w:numId w:val="0"/>
+        </w:numPr>
+        <w:ind w:left="432"/>
+        <w:jc w:val="both"/>
+      </w:pPr>
+    </w:p>
+    <w:p>
+      <w:pPr>
+        <w:jc w:val="both"/>
+      </w:pPr>
+      <w:r>
+        <w:rPr>
+          <w:i/>
+        </w:rPr>
+        <w:t>PI Analysi</w:t>
+      </w:r>
+      <w:r>
+        <w:rPr>
+          <w:i/>
+        </w:rPr>
+        <w:t>s</w:t>
+      </w:r>
+      <w:r>
+        <w:t xml:space="preserve"> service will queue analyses for backfilling and no further action will be required.</w:t>
+      </w:r>
+      <w:r>
+        <w:t xml:space="preserve"> Check the backfilling status using the </w:t>
+      </w:r>
+      <w:r>
+        <w:rPr>
+          <w:i/>
+        </w:rPr>
+        <w:t>Analyses Management</w:t>
+      </w:r>
+      <w:r>
+        <w:t xml:space="preserve"> plugin of </w:t>
+      </w:r>
+      <w:r>
+        <w:rPr>
+          <w:i/>
+        </w:rPr>
+        <w:t>PI System Explorer</w:t>
+      </w:r>
+      <w:r>
+        <w:t>.</w:t>
+      </w:r>
+    </w:p>
+    <w:p>
+      <w:pPr>
+        <w:pStyle w:val="Heading2"/>
+        <w:jc w:val="both"/>
+      </w:pPr>
+      <w:r>
+        <w:t>Analyses Recalculation</w:t>
+      </w:r>
+    </w:p>
+    <w:p>
+      <w:pPr>
+        <w:jc w:val="both"/>
+      </w:pPr>
+      <w:r>
+        <w:t xml:space="preserve">There are 2 modes of recalculation available: </w:t>
+      </w:r>
+    </w:p>
+    <w:p>
+      <w:pPr>
+        <w:pStyle w:val="ListBullet"/>
+        <w:jc w:val="both"/>
+      </w:pPr>
+      <w:r>
+        <w:t xml:space="preserve">one for </w:t>
+      </w:r>
+      <w:r>
+        <w:rPr>
+          <w:i/>
+        </w:rPr>
+        <w:t>PI Data Archive</w:t>
+      </w:r>
+      <w:r>
+        <w:t xml:space="preserve"> 2016 R2 and newer</w:t>
+      </w:r>
+    </w:p>
+    <w:p>
+      <w:pPr>
+        <w:pStyle w:val="ListBullet"/>
+        <w:jc w:val="both"/>
+      </w:pPr>
+      <w:r>
+        <w:lastRenderedPageBreak/>
+        <w:t>another one for o</w:t>
+      </w:r>
+      <w:r>
+        <w:t>lder version</w:t>
+      </w:r>
+      <w:r>
+        <w:t>s</w:t>
+      </w:r>
+      <w:r>
+        <w:t xml:space="preserve"> of PI Data Archive</w:t>
+      </w:r>
+    </w:p>
+    <w:p>
+      <w:pPr>
+        <w:pStyle w:val="Heading3"/>
+        <w:numPr>
+          <w:ilvl w:val="0"/>
+          <w:numId w:val="0"/>
+        </w:numPr>
+        <w:ind w:left="792"/>
+        <w:jc w:val="both"/>
+      </w:pPr>
+    </w:p>
+    <w:p>
+      <w:pPr>
+        <w:pStyle w:val="ListParagraph"/>
+        <w:keepNext/>
+        <w:keepLines/>
+        <w:numPr>
+          <w:ilvl w:val="0"/>
+          <w:numId w:val="14"/>
+        </w:numPr>
+        <w:spacing w:before="40" w:after="0" w:line="288" w:lineRule="auto"/>
+        <w:contextualSpacing w:val="0"/>
+        <w:jc w:val="both"/>
+        <w:outlineLvl w:val="2"/>
+        <w:rPr>
+          <w:rFonts w:eastAsiaTheme="majorEastAsia" w:cstheme="minorHAnsi"/>
+          <w:b/>
+          <w:vanish/>
+          <w:color w:val="5B9BD5" w:themeColor="accent1"/>
+          <w:sz w:val="20"/>
+          <w:szCs w:val="24"/>
+          <w:lang w:eastAsia="ja-JP"/>
+        </w:rPr>
+      </w:pPr>
+    </w:p>
+    <w:p>
+      <w:pPr>
+        <w:pStyle w:val="ListParagraph"/>
+        <w:keepNext/>
+        <w:keepLines/>
+        <w:numPr>
+          <w:ilvl w:val="0"/>
+          <w:numId w:val="14"/>
+        </w:numPr>
+        <w:spacing w:before="40" w:after="0" w:line="288" w:lineRule="auto"/>
+        <w:contextualSpacing w:val="0"/>
+        <w:jc w:val="both"/>
+        <w:outlineLvl w:val="2"/>
+        <w:rPr>
+          <w:rFonts w:eastAsiaTheme="majorEastAsia" w:cstheme="minorHAnsi"/>
+          <w:b/>
+          <w:vanish/>
+          <w:color w:val="5B9BD5" w:themeColor="accent1"/>
+          <w:sz w:val="20"/>
+          <w:szCs w:val="24"/>
+          <w:lang w:eastAsia="ja-JP"/>
+        </w:rPr>
+      </w:pPr>
+    </w:p>
+    <w:p>
+      <w:pPr>
+        <w:pStyle w:val="ListParagraph"/>
+        <w:keepNext/>
+        <w:keepLines/>
+        <w:numPr>
+          <w:ilvl w:val="0"/>
+          <w:numId w:val="14"/>
+        </w:numPr>
+        <w:spacing w:before="40" w:after="0" w:line="288" w:lineRule="auto"/>
+        <w:contextualSpacing w:val="0"/>
+        <w:jc w:val="both"/>
+        <w:outlineLvl w:val="2"/>
+        <w:rPr>
+          <w:rFonts w:eastAsiaTheme="majorEastAsia" w:cstheme="minorHAnsi"/>
+          <w:b/>
+          <w:vanish/>
+          <w:color w:val="5B9BD5" w:themeColor="accent1"/>
+          <w:sz w:val="20"/>
+          <w:szCs w:val="24"/>
+          <w:lang w:eastAsia="ja-JP"/>
+        </w:rPr>
+      </w:pPr>
+    </w:p>
+    <w:p>
+      <w:pPr>
+        <w:pStyle w:val="Heading3"/>
+        <w:jc w:val="both"/>
+      </w:pPr>
+      <w:r>
+        <w:t xml:space="preserve">Recalculation </w:t>
+      </w:r>
+      <w:r>
+        <w:t>scenario 1:</w:t>
+      </w:r>
+      <w:r>
+        <w:t xml:space="preserve"> PI Data Archive</w:t>
+      </w:r>
+      <w:r>
+        <w:t xml:space="preserve"> version</w:t>
+      </w:r>
+      <w:r>
+        <w:t xml:space="preserve"> is 2016 R2 or newer</w:t>
+      </w:r>
+    </w:p>
+    <w:p>
+      <w:pPr>
+        <w:jc w:val="both"/>
+      </w:pPr>
+    </w:p>
+    <w:p>
+      <w:pPr>
+        <w:jc w:val="both"/>
+      </w:pPr>
+      <w:r>
+        <w:t>If the version of the PI Data Archive used as analyses output repository is 2016 R2 or newer, follow the steps below:</w:t>
+      </w:r>
+    </w:p>
+    <w:p>
+      <w:pPr>
+        <w:pStyle w:val="ListBullet"/>
+        <w:jc w:val="both"/>
+      </w:pPr>
+      <w:r>
+        <w:t xml:space="preserve">Select the option </w:t>
+      </w:r>
+      <w:r>
+        <w:rPr>
+          <w:rFonts w:ascii="Verdana" w:hAnsi="Verdana"/>
+          <w:b/>
+        </w:rPr>
+        <w:t>Recalculate</w:t>
+      </w:r>
+      <w:r>
+        <w:t xml:space="preserve"> and check the box </w:t>
+      </w:r>
+      <w:r>
+        <w:rPr>
+          <w:rFonts w:ascii="Verdana" w:hAnsi="Verdana"/>
+          <w:b/>
+        </w:rPr>
+        <w:t>PI Data Archive 2016 R2 or newer</w:t>
+      </w:r>
+      <w:r>
+        <w:t>.</w:t>
+      </w:r>
+    </w:p>
+    <w:p>
+      <w:pPr>
         <w:pStyle w:val="ListBullet"/>
         <w:numPr>
           <w:ilvl w:val="0"/>
@@ -1483,81 +1842,11 @@
     <w:p>
       <w:pPr>
         <w:pStyle w:val="ListBullet"/>
-        <w:jc w:val="both"/>
-      </w:pPr>
-      <w:r>
-        <w:t>T</w:t>
-      </w:r>
-      <w:r>
-        <w:t xml:space="preserve">he program will prompt </w:t>
-      </w:r>
-      <w:r>
-        <w:t>you</w:t>
-      </w:r>
-      <w:r>
-        <w:t xml:space="preserve"> to continue or to cancel the operation, since data will be deleted. </w:t>
-      </w:r>
-    </w:p>
-    <w:p>
-      <w:pPr>
-        <w:pStyle w:val="ListBullet"/>
-        <w:numPr>
-          <w:ilvl w:val="1"/>
-          <w:numId w:val="2"/>
-        </w:numPr>
-        <w:jc w:val="both"/>
-      </w:pPr>
-      <w:r>
-        <w:t>Click</w:t>
-      </w:r>
-      <w:r>
-        <w:t xml:space="preserve"> </w:t>
-      </w:r>
-      <w:r>
-        <w:rPr>
-          <w:rFonts w:ascii="Verdana" w:hAnsi="Verdana"/>
-          <w:b/>
-        </w:rPr>
-        <w:t>Yes</w:t>
-      </w:r>
-      <w:r>
-        <w:t xml:space="preserve">, </w:t>
-      </w:r>
-      <w:r>
-        <w:t>to launch</w:t>
-      </w:r>
-      <w:r>
-        <w:t xml:space="preserve"> the recalculation (i.e., PI Analysis service will manage the data deletion from the PI Archive</w:t>
-      </w:r>
-      <w:r>
-        <w:t>, and you will not be able to abort this operation</w:t>
-      </w:r>
-      <w:r>
-        <w:t xml:space="preserve">), </w:t>
-      </w:r>
-      <w:r>
-        <w:t xml:space="preserve">or </w:t>
-      </w:r>
-    </w:p>
-    <w:p>
-      <w:pPr>
-        <w:pStyle w:val="ListBullet"/>
         <w:numPr>
           <w:ilvl w:val="0"/>
           <w:numId w:val="0"/>
         </w:numPr>
-        <w:ind w:left="1440"/>
-        <w:jc w:val="both"/>
-      </w:pPr>
-    </w:p>
-    <w:p>
-      <w:pPr>
-        <w:pStyle w:val="ListBullet"/>
-        <w:numPr>
-          <w:ilvl w:val="0"/>
-          <w:numId w:val="0"/>
-        </w:numPr>
-        <w:ind w:left="360"/>
+        <w:ind w:left="432" w:hanging="288"/>
         <w:jc w:val="center"/>
       </w:pPr>
       <w:r>
@@ -1566,10 +1855,10 @@
           <w:lang w:val="fr-CA" w:eastAsia="fr-CA"/>
         </w:rPr>
         <w:drawing>
-          <wp:inline distT="0" distB="0" distL="0" distR="0" wp14:anchorId="15D77641" wp14:editId="05E0531A">
-            <wp:extent cx="1638517" cy="850406"/>
-            <wp:effectExtent l="152400" t="152400" r="361950" b="368935"/>
-            <wp:docPr id="9" name="Picture 9"/>
+          <wp:inline distT="0" distB="0" distL="0" distR="0" wp14:anchorId="661B100C" wp14:editId="72D2B0DD">
+            <wp:extent cx="4046207" cy="990600"/>
+            <wp:effectExtent l="152400" t="152400" r="354965" b="361950"/>
+            <wp:docPr id="10" name="Picture 10"/>
             <wp:cNvGraphicFramePr>
               <a:graphicFrameLocks xmlns:a="http://schemas.openxmlformats.org/drawingml/2006/main" noChangeAspect="1"/>
             </wp:cNvGraphicFramePr>
@@ -1577,13 +1866,13 @@
               <a:graphicData uri="http://schemas.openxmlformats.org/drawingml/2006/picture">
                 <pic:pic xmlns:pic="http://schemas.openxmlformats.org/drawingml/2006/picture">
                   <pic:nvPicPr>
-                    <pic:cNvPr id="0" name="Picture 9"/>
+                    <pic:cNvPr id="0" name="Picture 10"/>
                     <pic:cNvPicPr>
                       <a:picLocks noChangeAspect="1" noChangeArrowheads="1"/>
                     </pic:cNvPicPr>
                   </pic:nvPicPr>
                   <pic:blipFill>
-                    <a:blip r:embed="rId15">
+                    <a:blip r:embed="rId17">
                       <a:extLst>
                         <a:ext uri="{28A0092B-C50C-407E-A947-70E740481C1C}">
                           <a14:useLocalDpi xmlns:a14="http://schemas.microsoft.com/office/drawing/2010/main" val="0"/>
@@ -1598,7 +1887,7 @@
                   <pic:spPr bwMode="auto">
                     <a:xfrm>
                       <a:off x="0" y="0"/>
-                      <a:ext cx="1644514" cy="853519"/>
+                      <a:ext cx="4061636" cy="994377"/>
                     </a:xfrm>
                     <a:prstGeom prst="rect">
                       <a:avLst/>
@@ -1625,23 +1914,70 @@
       <w:pPr>
         <w:pStyle w:val="ListBullet"/>
         <w:numPr>
+          <w:ilvl w:val="0"/>
+          <w:numId w:val="0"/>
+        </w:numPr>
+        <w:ind w:left="432" w:hanging="288"/>
+        <w:jc w:val="both"/>
+      </w:pPr>
+    </w:p>
+    <w:p>
+      <w:pPr>
+        <w:pStyle w:val="ListBullet"/>
+        <w:jc w:val="both"/>
+      </w:pPr>
+      <w:r>
+        <w:t>T</w:t>
+      </w:r>
+      <w:r>
+        <w:t xml:space="preserve">he program will prompt </w:t>
+      </w:r>
+      <w:r>
+        <w:t>you</w:t>
+      </w:r>
+      <w:r>
+        <w:t xml:space="preserve"> to continue or to cancel the operation, since data will be deleted. </w:t>
+      </w:r>
+    </w:p>
+    <w:p>
+      <w:pPr>
+        <w:pStyle w:val="ListBullet"/>
+        <w:numPr>
           <w:ilvl w:val="1"/>
           <w:numId w:val="2"/>
         </w:numPr>
         <w:jc w:val="both"/>
       </w:pPr>
       <w:r>
-        <w:t xml:space="preserve">Click </w:t>
+        <w:t>Click</w:t>
+      </w:r>
+      <w:r>
+        <w:t xml:space="preserve"> </w:t>
       </w:r>
       <w:r>
         <w:rPr>
           <w:rFonts w:ascii="Verdana" w:hAnsi="Verdana"/>
           <w:b/>
         </w:rPr>
-        <w:t>No</w:t>
-      </w:r>
-      <w:r>
-        <w:t xml:space="preserve"> if you don’t want to delete data in the PI Data Archive. </w:t>
+        <w:t>Yes</w:t>
+      </w:r>
+      <w:r>
+        <w:t xml:space="preserve">, </w:t>
+      </w:r>
+      <w:r>
+        <w:t>to launch</w:t>
+      </w:r>
+      <w:r>
+        <w:t xml:space="preserve"> the recalculation (i.e., PI Analysis service will manage the data deletion from the PI Archive</w:t>
+      </w:r>
+      <w:r>
+        <w:t>, and you will not be able to abort this operation</w:t>
+      </w:r>
+      <w:r>
+        <w:t xml:space="preserve">), </w:t>
+      </w:r>
+      <w:r>
+        <w:t xml:space="preserve">or </w:t>
       </w:r>
     </w:p>
     <w:p>
@@ -1657,219 +1993,12 @@
     </w:p>
     <w:p>
       <w:pPr>
-        <w:jc w:val="both"/>
-      </w:pPr>
-      <w:r>
-        <w:t>In this case PI Analyses service will queue analyses for recalculation and no further action will be required. Check the backfilling status using the Analyses Management plugin of PI System Explorer.</w:t>
-      </w:r>
-    </w:p>
-    <w:p>
-      <w:pPr>
-        <w:jc w:val="both"/>
-      </w:pPr>
-    </w:p>
-    <w:p>
-      <w:pPr>
-        <w:jc w:val="both"/>
-      </w:pPr>
-    </w:p>
-    <w:p>
-      <w:pPr>
-        <w:pStyle w:val="Heading3"/>
-        <w:jc w:val="both"/>
-      </w:pPr>
-      <w:r>
-        <w:lastRenderedPageBreak/>
-        <w:t xml:space="preserve">Recalculation </w:t>
-      </w:r>
-      <w:r>
-        <w:t>scenario 2:</w:t>
-      </w:r>
-      <w:r>
-        <w:t xml:space="preserve"> </w:t>
-      </w:r>
-      <w:r>
-        <w:t>older PI Data Archive version</w:t>
-      </w:r>
-    </w:p>
-    <w:p>
-      <w:pPr>
-        <w:jc w:val="both"/>
-      </w:pPr>
-    </w:p>
-    <w:p>
-      <w:pPr>
-        <w:jc w:val="both"/>
-      </w:pPr>
-      <w:r>
-        <w:t xml:space="preserve">If the option selected is </w:t>
-      </w:r>
-      <w:r>
-        <w:rPr>
-          <w:rFonts w:ascii="Verdana" w:hAnsi="Verdana"/>
-          <w:b/>
-        </w:rPr>
-        <w:t>Recalculate</w:t>
-      </w:r>
-      <w:r>
-        <w:t xml:space="preserve"> and the option </w:t>
-      </w:r>
-      <w:r>
-        <w:rPr>
-          <w:rFonts w:ascii="Verdana" w:hAnsi="Verdana"/>
-          <w:b/>
-        </w:rPr>
-        <w:t>PI Data Archive is 2016 R2 or newer</w:t>
-      </w:r>
-      <w:r>
-        <w:t xml:space="preserve"> is </w:t>
-      </w:r>
-      <w:r>
-        <w:rPr>
-          <w:i/>
-        </w:rPr>
-        <w:t>NOT</w:t>
-      </w:r>
-      <w:r>
-        <w:t xml:space="preserve"> set, </w:t>
-      </w:r>
-      <w:r>
-        <w:t>t</w:t>
-      </w:r>
-      <w:r>
-        <w:t>his tool</w:t>
-      </w:r>
-      <w:r>
-        <w:t xml:space="preserve"> will be responsible for deleting the output values prior to </w:t>
-      </w:r>
-      <w:r>
-        <w:t>analyses recalculation</w:t>
-      </w:r>
-      <w:r>
-        <w:t xml:space="preserve">, since PI Analyses will not be able to delete the pre-existing data in the archive for you. </w:t>
-      </w:r>
-    </w:p>
-    <w:p>
-      <w:pPr>
-        <w:jc w:val="both"/>
-      </w:pPr>
-      <w:r>
-        <w:t>Please follow the steps below:</w:t>
-      </w:r>
-    </w:p>
-    <w:p>
-      <w:pPr>
-        <w:pStyle w:val="ListBullet"/>
-        <w:jc w:val="both"/>
-      </w:pPr>
-      <w:r>
-        <w:t xml:space="preserve">Select the option </w:t>
-      </w:r>
-      <w:r>
-        <w:rPr>
-          <w:rFonts w:ascii="Verdana" w:hAnsi="Verdana"/>
-          <w:b/>
-        </w:rPr>
-        <w:t>Recalculate</w:t>
-      </w:r>
-      <w:r>
-        <w:t xml:space="preserve"> and keep the box </w:t>
-      </w:r>
-      <w:r>
-        <w:rPr>
-          <w:rFonts w:ascii="Verdana" w:hAnsi="Verdana"/>
-          <w:b/>
-        </w:rPr>
-        <w:t>PI Data Archive 2016 R2 or newer</w:t>
-      </w:r>
-      <w:r>
-        <w:t xml:space="preserve"> unchecked</w:t>
-      </w:r>
-      <w:r>
-        <w:t>.</w:t>
-      </w:r>
-    </w:p>
-    <w:p>
-      <w:pPr>
-        <w:pStyle w:val="ListBullet"/>
-        <w:jc w:val="both"/>
-      </w:pPr>
-      <w:r>
-        <w:t>T</w:t>
-      </w:r>
-      <w:r>
-        <w:t xml:space="preserve">he program will prompt </w:t>
-      </w:r>
-      <w:r>
-        <w:t>you</w:t>
-      </w:r>
-      <w:r>
-        <w:t xml:space="preserve"> to continue or to cancel the operation, since it requires explicit </w:t>
-      </w:r>
-      <w:r>
-        <w:t>history data deletion.</w:t>
-      </w:r>
-    </w:p>
-    <w:p>
-      <w:pPr>
         <w:pStyle w:val="ListBullet"/>
         <w:numPr>
-          <w:ilvl w:val="1"/>
-          <w:numId w:val="2"/>
+          <w:ilvl w:val="0"/>
+          <w:numId w:val="0"/>
         </w:numPr>
-        <w:jc w:val="both"/>
-      </w:pPr>
-      <w:r>
-        <w:t>Choose</w:t>
-      </w:r>
-      <w:r>
-        <w:t xml:space="preserve"> </w:t>
-      </w:r>
-      <w:r>
-        <w:rPr>
-          <w:rFonts w:ascii="Verdana" w:hAnsi="Verdana"/>
-          <w:b/>
-        </w:rPr>
-        <w:t>Yes</w:t>
-      </w:r>
-      <w:r>
-        <w:t xml:space="preserve">, </w:t>
-      </w:r>
-      <w:r>
-        <w:t>to have the analyses output history deleted</w:t>
-      </w:r>
-    </w:p>
-    <w:p>
-      <w:pPr>
-        <w:pStyle w:val="ListBullet"/>
-        <w:numPr>
-          <w:ilvl w:val="1"/>
-          <w:numId w:val="2"/>
-        </w:numPr>
-        <w:jc w:val="both"/>
-      </w:pPr>
-      <w:r>
-        <w:t xml:space="preserve"> </w:t>
-      </w:r>
-      <w:r>
-        <w:t xml:space="preserve">Choose </w:t>
-      </w:r>
-      <w:r>
-        <w:rPr>
-          <w:rFonts w:ascii="Verdana" w:hAnsi="Verdana"/>
-          <w:b/>
-        </w:rPr>
-        <w:t>No</w:t>
-      </w:r>
-      <w:r>
-        <w:t xml:space="preserve"> if you do not want to delete analyses output history (in this case the operation will be canceled).</w:t>
-      </w:r>
-      <w:r>
-        <w:t xml:space="preserve"> </w:t>
-      </w:r>
-    </w:p>
-    <w:p>
-      <w:pPr>
+        <w:ind w:left="360"/>
         <w:jc w:val="center"/>
       </w:pPr>
       <w:r>
@@ -1878,10 +2007,10 @@
           <w:lang w:val="fr-CA" w:eastAsia="fr-CA"/>
         </w:rPr>
         <w:drawing>
-          <wp:inline distT="0" distB="0" distL="0" distR="0" wp14:anchorId="6D6FDDA6" wp14:editId="779709F6">
-            <wp:extent cx="2198546" cy="994536"/>
-            <wp:effectExtent l="152400" t="152400" r="354330" b="358140"/>
-            <wp:docPr id="11" name="Picture 11"/>
+          <wp:inline distT="0" distB="0" distL="0" distR="0" wp14:anchorId="33D50049" wp14:editId="2BB09A04">
+            <wp:extent cx="3560336" cy="1847850"/>
+            <wp:effectExtent l="152400" t="152400" r="364490" b="361950"/>
+            <wp:docPr id="9" name="Picture 9"/>
             <wp:cNvGraphicFramePr>
               <a:graphicFrameLocks xmlns:a="http://schemas.openxmlformats.org/drawingml/2006/main" noChangeAspect="1"/>
             </wp:cNvGraphicFramePr>
@@ -1889,13 +2018,13 @@
               <a:graphicData uri="http://schemas.openxmlformats.org/drawingml/2006/picture">
                 <pic:pic xmlns:pic="http://schemas.openxmlformats.org/drawingml/2006/picture">
                   <pic:nvPicPr>
-                    <pic:cNvPr id="0" name="Picture 11"/>
+                    <pic:cNvPr id="0" name="Picture 9"/>
                     <pic:cNvPicPr>
                       <a:picLocks noChangeAspect="1" noChangeArrowheads="1"/>
                     </pic:cNvPicPr>
                   </pic:nvPicPr>
                   <pic:blipFill>
-                    <a:blip r:embed="rId16">
+                    <a:blip r:embed="rId18">
                       <a:extLst>
                         <a:ext uri="{28A0092B-C50C-407E-A947-70E740481C1C}">
                           <a14:useLocalDpi xmlns:a14="http://schemas.microsoft.com/office/drawing/2010/main" val="0"/>
@@ -1910,7 +2039,7 @@
                   <pic:spPr bwMode="auto">
                     <a:xfrm>
                       <a:off x="0" y="0"/>
-                      <a:ext cx="2220976" cy="1004682"/>
+                      <a:ext cx="3585458" cy="1860888"/>
                     </a:xfrm>
                     <a:prstGeom prst="rect">
                       <a:avLst/>
@@ -1936,27 +2065,6 @@
     <w:p>
       <w:pPr>
         <w:pStyle w:val="ListBullet"/>
-        <w:jc w:val="both"/>
-      </w:pPr>
-      <w:r>
-        <w:t xml:space="preserve">After the values are deleted, you will be prompted </w:t>
-      </w:r>
-      <w:r>
-        <w:t>to proceed</w:t>
-      </w:r>
-      <w:r>
-        <w:t xml:space="preserve"> with the operation. </w:t>
-      </w:r>
-      <w:r>
-        <w:t>The next step depends on different scenarios</w:t>
-      </w:r>
-      <w:r>
-        <w:t>:</w:t>
-      </w:r>
-    </w:p>
-    <w:p>
-      <w:pPr>
-        <w:pStyle w:val="ListBullet"/>
         <w:numPr>
           <w:ilvl w:val="1"/>
           <w:numId w:val="2"/>
@@ -1964,34 +2072,6 @@
         <w:jc w:val="both"/>
       </w:pPr>
       <w:r>
-        <w:rPr>
-          <w:i/>
-        </w:rPr>
-        <w:t>PI Buffer Subsystem</w:t>
-      </w:r>
-      <w:r>
-        <w:t xml:space="preserve"> </w:t>
-      </w:r>
-      <w:r>
-        <w:t xml:space="preserve">is </w:t>
-      </w:r>
-      <w:r>
-        <w:t>running in your computer</w:t>
-      </w:r>
-      <w:r>
-        <w:t xml:space="preserve"> and properly configured</w:t>
-      </w:r>
-    </w:p>
-    <w:p>
-      <w:pPr>
-        <w:pStyle w:val="ListBullet"/>
-        <w:numPr>
-          <w:ilvl w:val="2"/>
-          <w:numId w:val="2"/>
-        </w:numPr>
-        <w:jc w:val="both"/>
-      </w:pPr>
-      <w:r>
         <w:t xml:space="preserve">Click </w:t>
       </w:r>
       <w:r>
@@ -1999,278 +2079,10 @@
           <w:rFonts w:ascii="Verdana" w:hAnsi="Verdana"/>
           <w:b/>
         </w:rPr>
-        <w:t>Yes</w:t>
-      </w:r>
-      <w:r>
-        <w:t xml:space="preserve"> after making sure that the</w:t>
-      </w:r>
-      <w:r>
-        <w:t xml:space="preserve"> delete events have already been</w:t>
-      </w:r>
-      <w:r>
-        <w:t xml:space="preserve"> flushed to the PI Data Archive</w:t>
-      </w:r>
-      <w:r>
-        <w:t xml:space="preserve"> (standalone of collective)</w:t>
-      </w:r>
-      <w:r>
-        <w:t xml:space="preserve">, </w:t>
-      </w:r>
-      <w:r>
-        <w:t xml:space="preserve">otherwise the </w:t>
-      </w:r>
-      <w:r>
-        <w:rPr>
-          <w:i/>
-        </w:rPr>
-        <w:t>PI Analysi</w:t>
-      </w:r>
-      <w:r>
-        <w:rPr>
-          <w:i/>
-        </w:rPr>
-        <w:t>s</w:t>
-      </w:r>
-      <w:r>
-        <w:t xml:space="preserve"> service will try to backfill the calculations to the time interval that still contains some undeleted data.</w:t>
-      </w:r>
-    </w:p>
-    <w:p>
-      <w:pPr>
-        <w:pStyle w:val="ListBullet"/>
-        <w:numPr>
-          <w:ilvl w:val="1"/>
-          <w:numId w:val="2"/>
-        </w:numPr>
-        <w:jc w:val="both"/>
-      </w:pPr>
-      <w:r>
-        <w:t>PI Data Archive used as analyses</w:t>
-      </w:r>
-      <w:r>
-        <w:t xml:space="preserve"> output</w:t>
-      </w:r>
-      <w:r>
-        <w:t xml:space="preserve"> repository is in </w:t>
-      </w:r>
-      <w:r>
-        <w:rPr>
-          <w:i/>
-        </w:rPr>
-        <w:t>High Availability</w:t>
-      </w:r>
-      <w:r>
-        <w:t xml:space="preserve"> (HA), and the</w:t>
-      </w:r>
-      <w:r>
-        <w:t xml:space="preserve"> </w:t>
-      </w:r>
-      <w:r>
-        <w:rPr>
-          <w:i/>
-        </w:rPr>
-        <w:t>PI Buffer Subsystem</w:t>
-      </w:r>
-      <w:r>
-        <w:t xml:space="preserve"> </w:t>
-      </w:r>
-      <w:r>
-        <w:t xml:space="preserve">is </w:t>
-      </w:r>
-      <w:r>
-        <w:t>disabled</w:t>
-      </w:r>
-      <w:r>
-        <w:t xml:space="preserve"> in your computer:</w:t>
-      </w:r>
-    </w:p>
-    <w:p>
-      <w:pPr>
-        <w:pStyle w:val="ListBullet"/>
-        <w:numPr>
-          <w:ilvl w:val="2"/>
-          <w:numId w:val="2"/>
-        </w:numPr>
-        <w:jc w:val="both"/>
-      </w:pPr>
-      <w:r>
-        <w:t>Click</w:t>
-      </w:r>
-      <w:r>
-        <w:t xml:space="preserve"> </w:t>
-      </w:r>
-      <w:r>
-        <w:rPr>
-          <w:rFonts w:ascii="Verdana" w:hAnsi="Verdana"/>
-          <w:b/>
-        </w:rPr>
-        <w:t>Cancel</w:t>
-      </w:r>
-      <w:r>
-        <w:t>, switch to the next member</w:t>
-      </w:r>
-      <w:r>
-        <w:t xml:space="preserve"> of the </w:t>
-      </w:r>
-      <w:r>
-        <w:rPr>
-          <w:i/>
-        </w:rPr>
-        <w:t>PI Collective</w:t>
-      </w:r>
-      <w:r>
-        <w:t xml:space="preserve">, and re-run the same operation, until the analysis output values in all collective members are deleted. </w:t>
-      </w:r>
-    </w:p>
-    <w:p>
-      <w:pPr>
-        <w:pStyle w:val="ListBullet"/>
-        <w:numPr>
-          <w:ilvl w:val="2"/>
-          <w:numId w:val="2"/>
-        </w:numPr>
-        <w:jc w:val="both"/>
-      </w:pPr>
-      <w:r>
-        <w:t xml:space="preserve">To switch to another member of the </w:t>
-      </w:r>
-      <w:r>
-        <w:rPr>
-          <w:i/>
-        </w:rPr>
-        <w:t>PI HA</w:t>
-      </w:r>
-      <w:r>
-        <w:t xml:space="preserve"> collective, click on the </w:t>
-      </w:r>
-      <w:r>
-        <w:rPr>
-          <w:rFonts w:ascii="Verdana" w:hAnsi="Verdana"/>
-          <w:b/>
-        </w:rPr>
-        <w:t>PI Data Archives</w:t>
-      </w:r>
-      <w:r>
-        <w:t xml:space="preserve"> to open the </w:t>
-      </w:r>
-      <w:r>
-        <w:rPr>
-          <w:i/>
-        </w:rPr>
-        <w:t>PI Data Archives</w:t>
-      </w:r>
-      <w:r>
-        <w:t xml:space="preserve"> connection window, select the </w:t>
-      </w:r>
-      <w:r>
-        <w:rPr>
-          <w:i/>
-        </w:rPr>
-        <w:t>PI Data Archive</w:t>
-      </w:r>
-      <w:r>
-        <w:t xml:space="preserve"> collective name </w:t>
-      </w:r>
-      <w:r>
-        <w:t xml:space="preserve">used as the analyses output repository </w:t>
-      </w:r>
-      <w:r>
-        <w:t>and switch to the desired collective member</w:t>
-      </w:r>
-    </w:p>
-    <w:p>
-      <w:pPr>
-        <w:pStyle w:val="ListBullet"/>
-        <w:numPr>
-          <w:ilvl w:val="2"/>
-          <w:numId w:val="2"/>
-        </w:numPr>
-        <w:jc w:val="both"/>
-      </w:pPr>
-      <w:r>
-        <w:t xml:space="preserve">After deleting the values from all members </w:t>
-      </w:r>
-      <w:r>
-        <w:t xml:space="preserve">Click </w:t>
-      </w:r>
-      <w:r>
-        <w:rPr>
-          <w:rFonts w:ascii="Verdana" w:hAnsi="Verdana"/>
-          <w:b/>
-        </w:rPr>
-        <w:t>Yes</w:t>
-      </w:r>
-      <w:r>
-        <w:t xml:space="preserve"> to proceed.</w:t>
-      </w:r>
-    </w:p>
-    <w:p>
-      <w:pPr>
-        <w:pStyle w:val="ListBullet"/>
-        <w:numPr>
-          <w:ilvl w:val="1"/>
-          <w:numId w:val="2"/>
-        </w:numPr>
-        <w:jc w:val="both"/>
-      </w:pPr>
-      <w:r>
-        <w:t xml:space="preserve">Stand-alone </w:t>
-      </w:r>
-      <w:r>
-        <w:rPr>
-          <w:i/>
-        </w:rPr>
-        <w:t>PI Data Archive</w:t>
-      </w:r>
-      <w:r>
-        <w:t xml:space="preserve"> </w:t>
-      </w:r>
-      <w:r>
-        <w:t xml:space="preserve">used as analyses output repository </w:t>
-      </w:r>
-      <w:r>
-        <w:t xml:space="preserve">and </w:t>
-      </w:r>
-      <w:r>
-        <w:rPr>
-          <w:i/>
-        </w:rPr>
-        <w:t>PI Buffer S</w:t>
-      </w:r>
-      <w:r>
-        <w:rPr>
-          <w:i/>
-        </w:rPr>
-        <w:t>ubsystem</w:t>
-      </w:r>
-      <w:r>
-        <w:t xml:space="preserve"> not running</w:t>
-      </w:r>
-    </w:p>
-    <w:p>
-      <w:pPr>
-        <w:pStyle w:val="ListBullet"/>
-        <w:numPr>
-          <w:ilvl w:val="2"/>
-          <w:numId w:val="2"/>
-        </w:numPr>
-        <w:jc w:val="both"/>
-      </w:pPr>
-      <w:r>
-        <w:t>Simply c</w:t>
-      </w:r>
-      <w:r>
-        <w:t xml:space="preserve">lick </w:t>
-      </w:r>
-      <w:r>
-        <w:rPr>
-          <w:rFonts w:ascii="Verdana" w:hAnsi="Verdana"/>
-          <w:b/>
-        </w:rPr>
-        <w:t>Yes</w:t>
-      </w:r>
-      <w:r>
-        <w:t xml:space="preserve"> to proceed.</w:t>
+        <w:t>No</w:t>
+      </w:r>
+      <w:r>
+        <w:t xml:space="preserve"> if you don’t want to delete data in the PI Data Archive. </w:t>
       </w:r>
     </w:p>
     <w:p>
@@ -2286,6 +2098,219 @@
     </w:p>
     <w:p>
       <w:pPr>
+        <w:jc w:val="both"/>
+      </w:pPr>
+      <w:r>
+        <w:t>In this case PI Analyses service will queue analyses for recalculation and no further action will be required. Check the backfilling status using the Analyses Management plugin of PI System Explorer.</w:t>
+      </w:r>
+    </w:p>
+    <w:p>
+      <w:pPr>
+        <w:jc w:val="both"/>
+      </w:pPr>
+    </w:p>
+    <w:p>
+      <w:pPr>
+        <w:jc w:val="both"/>
+      </w:pPr>
+    </w:p>
+    <w:p>
+      <w:pPr>
+        <w:pStyle w:val="Heading3"/>
+        <w:jc w:val="both"/>
+      </w:pPr>
+      <w:r>
+        <w:t xml:space="preserve">Recalculation </w:t>
+      </w:r>
+      <w:r>
+        <w:t>scenario 2:</w:t>
+      </w:r>
+      <w:r>
+        <w:t xml:space="preserve"> </w:t>
+      </w:r>
+      <w:r>
+        <w:t>older PI Data Archive version</w:t>
+      </w:r>
+    </w:p>
+    <w:p>
+      <w:pPr>
+        <w:jc w:val="both"/>
+      </w:pPr>
+    </w:p>
+    <w:p>
+      <w:pPr>
+        <w:jc w:val="both"/>
+      </w:pPr>
+      <w:r>
+        <w:lastRenderedPageBreak/>
+        <w:t xml:space="preserve">If the option selected is </w:t>
+      </w:r>
+      <w:r>
+        <w:rPr>
+          <w:rFonts w:ascii="Verdana" w:hAnsi="Verdana"/>
+          <w:b/>
+        </w:rPr>
+        <w:t>Recalculate</w:t>
+      </w:r>
+      <w:r>
+        <w:t xml:space="preserve"> and the option </w:t>
+      </w:r>
+      <w:r>
+        <w:rPr>
+          <w:rFonts w:ascii="Verdana" w:hAnsi="Verdana"/>
+          <w:b/>
+        </w:rPr>
+        <w:t>PI Data Archive is 2016 R2 or newer</w:t>
+      </w:r>
+      <w:r>
+        <w:t xml:space="preserve"> is </w:t>
+      </w:r>
+      <w:r>
+        <w:rPr>
+          <w:i/>
+        </w:rPr>
+        <w:t>NOT</w:t>
+      </w:r>
+      <w:r>
+        <w:t xml:space="preserve"> set, </w:t>
+      </w:r>
+      <w:r>
+        <w:t>t</w:t>
+      </w:r>
+      <w:r>
+        <w:t>his tool</w:t>
+      </w:r>
+      <w:r>
+        <w:t xml:space="preserve"> will be responsible for deleting the output values prior to </w:t>
+      </w:r>
+      <w:r>
+        <w:t>analyses recalculation</w:t>
+      </w:r>
+      <w:r>
+        <w:t xml:space="preserve">, since PI Analyses will not be able to delete the pre-existing data in the archive for you. </w:t>
+      </w:r>
+    </w:p>
+    <w:p>
+      <w:pPr>
+        <w:jc w:val="both"/>
+      </w:pPr>
+      <w:r>
+        <w:t>Please follow the steps below:</w:t>
+      </w:r>
+    </w:p>
+    <w:p>
+      <w:pPr>
+        <w:pStyle w:val="ListBullet"/>
+        <w:jc w:val="both"/>
+      </w:pPr>
+      <w:r>
+        <w:t xml:space="preserve">Select the option </w:t>
+      </w:r>
+      <w:r>
+        <w:rPr>
+          <w:rFonts w:ascii="Verdana" w:hAnsi="Verdana"/>
+          <w:b/>
+        </w:rPr>
+        <w:t>Recalculate</w:t>
+      </w:r>
+      <w:r>
+        <w:t xml:space="preserve"> and keep the box </w:t>
+      </w:r>
+      <w:r>
+        <w:rPr>
+          <w:rFonts w:ascii="Verdana" w:hAnsi="Verdana"/>
+          <w:b/>
+        </w:rPr>
+        <w:t>PI Data Archive 2016 R2 or newer</w:t>
+      </w:r>
+      <w:r>
+        <w:t xml:space="preserve"> unchecked</w:t>
+      </w:r>
+      <w:r>
+        <w:t>.</w:t>
+      </w:r>
+    </w:p>
+    <w:p>
+      <w:pPr>
+        <w:pStyle w:val="ListBullet"/>
+        <w:jc w:val="both"/>
+      </w:pPr>
+      <w:r>
+        <w:t>T</w:t>
+      </w:r>
+      <w:r>
+        <w:t xml:space="preserve">he program will prompt </w:t>
+      </w:r>
+      <w:r>
+        <w:t>you</w:t>
+      </w:r>
+      <w:r>
+        <w:t xml:space="preserve"> to continue or to cancel the operation, since it requires explicit </w:t>
+      </w:r>
+      <w:r>
+        <w:t>history data deletion.</w:t>
+      </w:r>
+    </w:p>
+    <w:p>
+      <w:pPr>
+        <w:pStyle w:val="ListBullet"/>
+        <w:numPr>
+          <w:ilvl w:val="1"/>
+          <w:numId w:val="2"/>
+        </w:numPr>
+        <w:jc w:val="both"/>
+      </w:pPr>
+      <w:r>
+        <w:t>Choose</w:t>
+      </w:r>
+      <w:r>
+        <w:t xml:space="preserve"> </w:t>
+      </w:r>
+      <w:r>
+        <w:rPr>
+          <w:rFonts w:ascii="Verdana" w:hAnsi="Verdana"/>
+          <w:b/>
+        </w:rPr>
+        <w:t>Yes</w:t>
+      </w:r>
+      <w:r>
+        <w:t xml:space="preserve">, </w:t>
+      </w:r>
+      <w:r>
+        <w:t>to have the analyses output history deleted</w:t>
+      </w:r>
+    </w:p>
+    <w:p>
+      <w:pPr>
+        <w:pStyle w:val="ListBullet"/>
+        <w:numPr>
+          <w:ilvl w:val="1"/>
+          <w:numId w:val="2"/>
+        </w:numPr>
+        <w:jc w:val="both"/>
+      </w:pPr>
+      <w:r>
+        <w:t xml:space="preserve"> </w:t>
+      </w:r>
+      <w:r>
+        <w:t xml:space="preserve">Choose </w:t>
+      </w:r>
+      <w:r>
+        <w:rPr>
+          <w:rFonts w:ascii="Verdana" w:hAnsi="Verdana"/>
+          <w:b/>
+        </w:rPr>
+        <w:t>No</w:t>
+      </w:r>
+      <w:r>
+        <w:t xml:space="preserve"> if you do not want to delete analyses output history (in this case the operation will be canceled).</w:t>
+      </w:r>
+      <w:r>
+        <w:t xml:space="preserve"> </w:t>
+      </w:r>
+    </w:p>
+    <w:p>
+      <w:pPr>
         <w:jc w:val="center"/>
       </w:pPr>
       <w:r>
@@ -2293,12 +2318,11 @@
           <w:noProof/>
           <w:lang w:val="fr-CA" w:eastAsia="fr-CA"/>
         </w:rPr>
-        <w:lastRenderedPageBreak/>
         <w:drawing>
-          <wp:inline distT="0" distB="0" distL="0" distR="0">
-            <wp:extent cx="2040523" cy="997344"/>
-            <wp:effectExtent l="152400" t="152400" r="360045" b="355600"/>
-            <wp:docPr id="14" name="Picture 14"/>
+          <wp:inline distT="0" distB="0" distL="0" distR="0" wp14:anchorId="6AC7A1D2" wp14:editId="3FC87E77">
+            <wp:extent cx="4421803" cy="2000250"/>
+            <wp:effectExtent l="152400" t="152400" r="360045" b="361950"/>
+            <wp:docPr id="11" name="Picture 11"/>
             <wp:cNvGraphicFramePr>
               <a:graphicFrameLocks xmlns:a="http://schemas.openxmlformats.org/drawingml/2006/main" noChangeAspect="1"/>
             </wp:cNvGraphicFramePr>
@@ -2306,13 +2330,13 @@
               <a:graphicData uri="http://schemas.openxmlformats.org/drawingml/2006/picture">
                 <pic:pic xmlns:pic="http://schemas.openxmlformats.org/drawingml/2006/picture">
                   <pic:nvPicPr>
-                    <pic:cNvPr id="0" name="Picture 5"/>
+                    <pic:cNvPr id="0" name="Picture 11"/>
                     <pic:cNvPicPr>
                       <a:picLocks noChangeAspect="1" noChangeArrowheads="1"/>
                     </pic:cNvPicPr>
                   </pic:nvPicPr>
                   <pic:blipFill>
-                    <a:blip r:embed="rId17">
+                    <a:blip r:embed="rId19">
                       <a:extLst>
                         <a:ext uri="{28A0092B-C50C-407E-A947-70E740481C1C}">
                           <a14:useLocalDpi xmlns:a14="http://schemas.microsoft.com/office/drawing/2010/main" val="0"/>
@@ -2327,7 +2351,7 @@
                   <pic:spPr bwMode="auto">
                     <a:xfrm>
                       <a:off x="0" y="0"/>
-                      <a:ext cx="2068255" cy="1010898"/>
+                      <a:ext cx="4485434" cy="2029034"/>
                     </a:xfrm>
                     <a:prstGeom prst="rect">
                       <a:avLst/>
@@ -2352,10 +2376,64 @@
     </w:p>
     <w:p>
       <w:pPr>
-        <w:jc w:val="both"/>
-      </w:pPr>
-      <w:r>
-        <w:t xml:space="preserve">After clicking </w:t>
+        <w:pStyle w:val="ListBullet"/>
+        <w:jc w:val="both"/>
+      </w:pPr>
+      <w:r>
+        <w:t xml:space="preserve">After the values are deleted, you will be prompted </w:t>
+      </w:r>
+      <w:r>
+        <w:t>to proceed</w:t>
+      </w:r>
+      <w:r>
+        <w:t xml:space="preserve"> with the operation. </w:t>
+      </w:r>
+      <w:r>
+        <w:t>The next step depends on different scenarios</w:t>
+      </w:r>
+      <w:r>
+        <w:t>:</w:t>
+      </w:r>
+    </w:p>
+    <w:p>
+      <w:pPr>
+        <w:pStyle w:val="ListBullet"/>
+        <w:numPr>
+          <w:ilvl w:val="1"/>
+          <w:numId w:val="2"/>
+        </w:numPr>
+        <w:jc w:val="both"/>
+      </w:pPr>
+      <w:r>
+        <w:rPr>
+          <w:i/>
+        </w:rPr>
+        <w:t>PI Buffer Subsystem</w:t>
+      </w:r>
+      <w:r>
+        <w:t xml:space="preserve"> </w:t>
+      </w:r>
+      <w:r>
+        <w:t xml:space="preserve">is </w:t>
+      </w:r>
+      <w:r>
+        <w:t>running in your computer</w:t>
+      </w:r>
+      <w:r>
+        <w:t xml:space="preserve"> and properly configured</w:t>
+      </w:r>
+    </w:p>
+    <w:p>
+      <w:pPr>
+        <w:pStyle w:val="ListBullet"/>
+        <w:numPr>
+          <w:ilvl w:val="2"/>
+          <w:numId w:val="2"/>
+        </w:numPr>
+        <w:jc w:val="both"/>
+      </w:pPr>
+      <w:r>
+        <w:t xml:space="preserve">Click </w:t>
       </w:r>
       <w:r>
         <w:rPr>
@@ -2365,143 +2443,275 @@
         <w:t>Yes</w:t>
       </w:r>
       <w:r>
+        <w:t xml:space="preserve"> after making sure that the</w:t>
+      </w:r>
+      <w:r>
+        <w:t xml:space="preserve"> delete events have already been</w:t>
+      </w:r>
+      <w:r>
+        <w:t xml:space="preserve"> flushed to the PI Data Archive</w:t>
+      </w:r>
+      <w:r>
+        <w:t xml:space="preserve"> (standalone of collective)</w:t>
+      </w:r>
+      <w:r>
         <w:t xml:space="preserve">, </w:t>
       </w:r>
       <w:r>
+        <w:t xml:space="preserve">otherwise the </w:t>
+      </w:r>
+      <w:r>
         <w:rPr>
           <w:i/>
         </w:rPr>
-        <w:t>PI Analyses</w:t>
-      </w:r>
-      <w:r>
-        <w:t xml:space="preserve"> service will queue analyses for backfilling and no further action will be required. Check the backfilling status using the </w:t>
+        <w:t>PI Analysi</w:t>
       </w:r>
       <w:r>
         <w:rPr>
           <w:i/>
         </w:rPr>
-        <w:t>Analysi</w:t>
+        <w:t>s</w:t>
+      </w:r>
+      <w:r>
+        <w:t xml:space="preserve"> service will try to backfill the calculations to the time interval that still contains some undeleted data.</w:t>
+      </w:r>
+    </w:p>
+    <w:p>
+      <w:pPr>
+        <w:pStyle w:val="ListBullet"/>
+        <w:numPr>
+          <w:ilvl w:val="1"/>
+          <w:numId w:val="2"/>
+        </w:numPr>
+        <w:jc w:val="both"/>
+      </w:pPr>
+      <w:r>
+        <w:t>PI Data Archive used as analyses</w:t>
+      </w:r>
+      <w:r>
+        <w:t xml:space="preserve"> output</w:t>
+      </w:r>
+      <w:r>
+        <w:t xml:space="preserve"> repository is in </w:t>
       </w:r>
       <w:r>
         <w:rPr>
           <w:i/>
         </w:rPr>
-        <w:t>s Management</w:t>
-      </w:r>
-      <w:r>
-        <w:t xml:space="preserve"> plugin of </w:t>
+        <w:t>High Availability</w:t>
+      </w:r>
+      <w:r>
+        <w:t xml:space="preserve"> (HA), and the</w:t>
+      </w:r>
+      <w:r>
+        <w:t xml:space="preserve"> </w:t>
       </w:r>
       <w:r>
         <w:rPr>
           <w:i/>
         </w:rPr>
-        <w:t>PI System Explorer</w:t>
-      </w:r>
-      <w:r>
-        <w:t>.</w:t>
-      </w:r>
-    </w:p>
-    <w:p>
-      <w:pPr>
-        <w:pStyle w:val="Heading2"/>
-        <w:jc w:val="both"/>
-      </w:pPr>
-      <w:r>
-        <w:t>Analy</w:t>
-      </w:r>
-      <w:r>
-        <w:t>s</w:t>
-      </w:r>
-      <w:r>
-        <w:t>is Status Setting</w:t>
-      </w:r>
-    </w:p>
-    <w:p>
-      <w:pPr>
-        <w:jc w:val="both"/>
-      </w:pPr>
-      <w:r>
-        <w:t xml:space="preserve">The status of the selected analyses can be changed to either </w:t>
+        <w:t>PI Buffer Subsystem</w:t>
+      </w:r>
+      <w:r>
+        <w:t xml:space="preserve"> </w:t>
+      </w:r>
+      <w:r>
+        <w:t xml:space="preserve">is </w:t>
+      </w:r>
+      <w:r>
+        <w:t>disabled</w:t>
+      </w:r>
+      <w:r>
+        <w:t xml:space="preserve"> in your computer:</w:t>
+      </w:r>
+    </w:p>
+    <w:p>
+      <w:pPr>
+        <w:pStyle w:val="ListBullet"/>
+        <w:numPr>
+          <w:ilvl w:val="2"/>
+          <w:numId w:val="2"/>
+        </w:numPr>
+        <w:jc w:val="both"/>
+      </w:pPr>
+      <w:r>
+        <w:t>Click</w:t>
+      </w:r>
+      <w:r>
+        <w:t xml:space="preserve"> </w:t>
       </w:r>
       <w:r>
         <w:rPr>
           <w:rFonts w:ascii="Verdana" w:hAnsi="Verdana"/>
           <w:b/>
         </w:rPr>
-        <w:t>Enabled</w:t>
-      </w:r>
-      <w:r>
-        <w:t xml:space="preserve"> or </w:t>
+        <w:t>Cancel</w:t>
+      </w:r>
+      <w:r>
+        <w:t>, switch to the next member</w:t>
+      </w:r>
+      <w:r>
+        <w:t xml:space="preserve"> of the </w:t>
+      </w:r>
+      <w:r>
+        <w:rPr>
+          <w:i/>
+        </w:rPr>
+        <w:t>PI Collective</w:t>
+      </w:r>
+      <w:r>
+        <w:t xml:space="preserve">, and re-run the same operation, until the analysis output values in all collective members are deleted. </w:t>
+      </w:r>
+    </w:p>
+    <w:p>
+      <w:pPr>
+        <w:pStyle w:val="ListBullet"/>
+        <w:numPr>
+          <w:ilvl w:val="2"/>
+          <w:numId w:val="2"/>
+        </w:numPr>
+        <w:jc w:val="both"/>
+      </w:pPr>
+      <w:r>
+        <w:t xml:space="preserve">To switch to another member of the </w:t>
+      </w:r>
+      <w:r>
+        <w:rPr>
+          <w:i/>
+        </w:rPr>
+        <w:t>PI HA</w:t>
+      </w:r>
+      <w:r>
+        <w:t xml:space="preserve"> collective, click on the </w:t>
       </w:r>
       <w:r>
         <w:rPr>
           <w:rFonts w:ascii="Verdana" w:hAnsi="Verdana"/>
           <w:b/>
         </w:rPr>
-        <w:t>Disabled</w:t>
-      </w:r>
-      <w:r>
-        <w:t xml:space="preserve">. Any selected analysis can be disabled, but only the analysis in the </w:t>
+        <w:t>PI Data Archives</w:t>
+      </w:r>
+      <w:r>
+        <w:t xml:space="preserve"> to open the </w:t>
+      </w:r>
+      <w:r>
+        <w:rPr>
+          <w:i/>
+        </w:rPr>
+        <w:t>PI Data Archives</w:t>
+      </w:r>
+      <w:r>
+        <w:t xml:space="preserve"> connection window, select the </w:t>
+      </w:r>
+      <w:r>
+        <w:rPr>
+          <w:i/>
+        </w:rPr>
+        <w:t>PI Data Archive</w:t>
+      </w:r>
+      <w:r>
+        <w:t xml:space="preserve"> collective name </w:t>
+      </w:r>
+      <w:r>
+        <w:t xml:space="preserve">used as the analyses output repository </w:t>
+      </w:r>
+      <w:r>
+        <w:t>and switch to the desired collective member</w:t>
+      </w:r>
+    </w:p>
+    <w:p>
+      <w:pPr>
+        <w:pStyle w:val="ListBullet"/>
+        <w:numPr>
+          <w:ilvl w:val="2"/>
+          <w:numId w:val="2"/>
+        </w:numPr>
+        <w:jc w:val="both"/>
+      </w:pPr>
+      <w:r>
+        <w:t xml:space="preserve">After deleting the values from all members </w:t>
+      </w:r>
+      <w:r>
+        <w:t xml:space="preserve">Click </w:t>
       </w:r>
       <w:r>
         <w:rPr>
           <w:rFonts w:ascii="Verdana" w:hAnsi="Verdana"/>
           <w:b/>
         </w:rPr>
-        <w:t>Disabled</w:t>
-      </w:r>
-      <w:r>
-        <w:t xml:space="preserve"> status can be enabled.</w:t>
-      </w:r>
-    </w:p>
-    <w:p>
-      <w:pPr>
-        <w:pStyle w:val="Heading3"/>
-        <w:jc w:val="both"/>
-      </w:pPr>
-      <w:r>
-        <w:t>Enabling analyses in bulk</w:t>
-      </w:r>
-    </w:p>
-    <w:p>
-      <w:pPr>
-        <w:jc w:val="both"/>
-      </w:pPr>
-    </w:p>
-    <w:p>
-      <w:pPr>
-        <w:jc w:val="both"/>
-      </w:pPr>
-      <w:r>
-        <w:t>In order to enabled the analyses of interest:</w:t>
+        <w:t>Yes</w:t>
+      </w:r>
+      <w:r>
+        <w:t xml:space="preserve"> to proceed.</w:t>
       </w:r>
     </w:p>
     <w:p>
       <w:pPr>
         <w:pStyle w:val="ListBullet"/>
-        <w:jc w:val="both"/>
-      </w:pPr>
-      <w:r>
-        <w:t>Select the analysis of interest from the analyses list (by checking the corresponding analysis checkboxes)</w:t>
+        <w:numPr>
+          <w:ilvl w:val="1"/>
+          <w:numId w:val="2"/>
+        </w:numPr>
+        <w:jc w:val="both"/>
+      </w:pPr>
+      <w:r>
+        <w:t xml:space="preserve">Stand-alone </w:t>
+      </w:r>
+      <w:r>
+        <w:rPr>
+          <w:i/>
+        </w:rPr>
+        <w:t>PI Data Archive</w:t>
+      </w:r>
+      <w:r>
+        <w:t xml:space="preserve"> </w:t>
+      </w:r>
+      <w:r>
+        <w:t xml:space="preserve">used as analyses output repository </w:t>
+      </w:r>
+      <w:r>
+        <w:t xml:space="preserve">and </w:t>
+      </w:r>
+      <w:r>
+        <w:rPr>
+          <w:i/>
+        </w:rPr>
+        <w:t>PI Buffer S</w:t>
+      </w:r>
+      <w:r>
+        <w:rPr>
+          <w:i/>
+        </w:rPr>
+        <w:t>ubsystem</w:t>
+      </w:r>
+      <w:r>
+        <w:t xml:space="preserve"> not running</w:t>
       </w:r>
     </w:p>
     <w:p>
       <w:pPr>
         <w:pStyle w:val="ListBullet"/>
-        <w:jc w:val="both"/>
-      </w:pPr>
-      <w:r>
-        <w:t xml:space="preserve">Click the </w:t>
+        <w:numPr>
+          <w:ilvl w:val="2"/>
+          <w:numId w:val="2"/>
+        </w:numPr>
+        <w:jc w:val="both"/>
+      </w:pPr>
+      <w:r>
+        <w:t>Simply c</w:t>
+      </w:r>
+      <w:r>
+        <w:t xml:space="preserve">lick </w:t>
       </w:r>
       <w:r>
         <w:rPr>
           <w:rFonts w:ascii="Verdana" w:hAnsi="Verdana"/>
           <w:b/>
         </w:rPr>
-        <w:t>Enable</w:t>
-      </w:r>
-      <w:r>
-        <w:t xml:space="preserve"> button. </w:t>
+        <w:t>Yes</w:t>
+      </w:r>
+      <w:r>
+        <w:t xml:space="preserve"> to proceed.</w:t>
       </w:r>
     </w:p>
     <w:p>
@@ -2511,32 +2721,12 @@
           <w:ilvl w:val="0"/>
           <w:numId w:val="0"/>
         </w:numPr>
-        <w:ind w:left="432"/>
-        <w:jc w:val="both"/>
-      </w:pPr>
-    </w:p>
-    <w:p>
-      <w:pPr>
-        <w:pStyle w:val="ListBullet"/>
-        <w:numPr>
-          <w:ilvl w:val="0"/>
-          <w:numId w:val="0"/>
-        </w:numPr>
-        <w:ind w:left="432"/>
-        <w:jc w:val="both"/>
-      </w:pPr>
-      <w:r>
-        <w:t>You will be informed if any of the selected analyses cannot be enabled. In this case, you will see an informational message like this:</w:t>
-      </w:r>
-    </w:p>
-    <w:p>
-      <w:pPr>
-        <w:pStyle w:val="ListBullet"/>
-        <w:numPr>
-          <w:ilvl w:val="0"/>
-          <w:numId w:val="0"/>
-        </w:numPr>
-        <w:ind w:left="432"/>
+        <w:ind w:left="1440"/>
+        <w:jc w:val="both"/>
+      </w:pPr>
+    </w:p>
+    <w:p>
+      <w:pPr>
         <w:jc w:val="center"/>
       </w:pPr>
       <w:r>
@@ -2544,11 +2734,12 @@
           <w:noProof/>
           <w:lang w:val="fr-CA" w:eastAsia="fr-CA"/>
         </w:rPr>
+        <w:lastRenderedPageBreak/>
         <w:drawing>
-          <wp:inline distT="0" distB="0" distL="0" distR="0">
-            <wp:extent cx="2436660" cy="812220"/>
-            <wp:effectExtent l="152400" t="152400" r="363855" b="368935"/>
-            <wp:docPr id="23" name="Picture 23"/>
+          <wp:inline distT="0" distB="0" distL="0" distR="0" wp14:anchorId="68CC15E2" wp14:editId="4653749D">
+            <wp:extent cx="4072940" cy="1990725"/>
+            <wp:effectExtent l="152400" t="152400" r="365760" b="352425"/>
+            <wp:docPr id="14" name="Picture 14"/>
             <wp:cNvGraphicFramePr>
               <a:graphicFrameLocks xmlns:a="http://schemas.openxmlformats.org/drawingml/2006/main" noChangeAspect="1"/>
             </wp:cNvGraphicFramePr>
@@ -2556,13 +2747,13 @@
               <a:graphicData uri="http://schemas.openxmlformats.org/drawingml/2006/picture">
                 <pic:pic xmlns:pic="http://schemas.openxmlformats.org/drawingml/2006/picture">
                   <pic:nvPicPr>
-                    <pic:cNvPr id="0" name="Picture 7"/>
+                    <pic:cNvPr id="0" name="Picture 5"/>
                     <pic:cNvPicPr>
                       <a:picLocks noChangeAspect="1" noChangeArrowheads="1"/>
                     </pic:cNvPicPr>
                   </pic:nvPicPr>
                   <pic:blipFill>
-                    <a:blip r:embed="rId18">
+                    <a:blip r:embed="rId20">
                       <a:extLst>
                         <a:ext uri="{28A0092B-C50C-407E-A947-70E740481C1C}">
                           <a14:useLocalDpi xmlns:a14="http://schemas.microsoft.com/office/drawing/2010/main" val="0"/>
@@ -2577,7 +2768,7 @@
                   <pic:spPr bwMode="auto">
                     <a:xfrm>
                       <a:off x="0" y="0"/>
-                      <a:ext cx="2466320" cy="822107"/>
+                      <a:ext cx="4150919" cy="2028839"/>
                     </a:xfrm>
                     <a:prstGeom prst="rect">
                       <a:avLst/>
@@ -2605,87 +2796,338 @@
         <w:jc w:val="both"/>
       </w:pPr>
       <w:r>
-        <w:t xml:space="preserve">Even if the analysis status may have been changed to </w:t>
+        <w:t xml:space="preserve">After clicking </w:t>
       </w:r>
       <w:r>
         <w:rPr>
           <w:rFonts w:ascii="Verdana" w:hAnsi="Verdana"/>
           <w:b/>
         </w:rPr>
-        <w:t>Enabled</w:t>
-      </w:r>
-      <w:r>
-        <w:t>, it may go to an error state if the PI Analysis service detects a problem in the analysis. In order to check the current analysis state:</w:t>
-      </w:r>
-    </w:p>
-    <w:p>
-      <w:pPr>
-        <w:pStyle w:val="ListBullet"/>
-        <w:jc w:val="both"/>
-      </w:pPr>
-      <w:r>
-        <w:t xml:space="preserve">Click the </w:t>
+        <w:t>Yes</w:t>
+      </w:r>
+      <w:r>
+        <w:t xml:space="preserve">, </w:t>
+      </w:r>
+      <w:r>
+        <w:rPr>
+          <w:i/>
+        </w:rPr>
+        <w:t>PI Analyses</w:t>
+      </w:r>
+      <w:r>
+        <w:t xml:space="preserve"> service will queue analyses for backfilling and no further action will be required. Check the backfilling status using the </w:t>
+      </w:r>
+      <w:r>
+        <w:rPr>
+          <w:i/>
+        </w:rPr>
+        <w:t>Analysi</w:t>
+      </w:r>
+      <w:r>
+        <w:rPr>
+          <w:i/>
+        </w:rPr>
+        <w:t>s Management</w:t>
+      </w:r>
+      <w:r>
+        <w:t xml:space="preserve"> plugin of </w:t>
+      </w:r>
+      <w:r>
+        <w:rPr>
+          <w:i/>
+        </w:rPr>
+        <w:t>PI System Explorer</w:t>
+      </w:r>
+      <w:r>
+        <w:t>.</w:t>
+      </w:r>
+    </w:p>
+    <w:p>
+      <w:pPr>
+        <w:pStyle w:val="Heading2"/>
+        <w:jc w:val="both"/>
+      </w:pPr>
+      <w:r>
+        <w:t>Analy</w:t>
+      </w:r>
+      <w:r>
+        <w:t>s</w:t>
+      </w:r>
+      <w:r>
+        <w:t>is Status Setting</w:t>
+      </w:r>
+    </w:p>
+    <w:p>
+      <w:pPr>
+        <w:jc w:val="both"/>
+      </w:pPr>
+      <w:r>
+        <w:t xml:space="preserve">The status of the selected analyses can be changed to either </w:t>
       </w:r>
       <w:r>
         <w:rPr>
           <w:rFonts w:ascii="Verdana" w:hAnsi="Verdana"/>
           <w:b/>
         </w:rPr>
-        <w:t>Refresh Status</w:t>
-      </w:r>
-      <w:r>
-        <w:t xml:space="preserve"> button. </w:t>
-      </w:r>
-    </w:p>
-    <w:p>
-      <w:pPr>
-        <w:jc w:val="both"/>
-      </w:pPr>
-    </w:p>
-    <w:p>
-      <w:pPr>
-        <w:pStyle w:val="Heading3"/>
-        <w:jc w:val="both"/>
-      </w:pPr>
-      <w:r>
-        <w:t>Disabling analyses in bulk</w:t>
-      </w:r>
-    </w:p>
-    <w:p>
-      <w:pPr>
-        <w:jc w:val="both"/>
-      </w:pPr>
-    </w:p>
-    <w:p>
-      <w:pPr>
-        <w:jc w:val="both"/>
-      </w:pPr>
-      <w:r>
-        <w:t>In order to disable the analyses of interest:</w:t>
-      </w:r>
-    </w:p>
-    <w:p>
-      <w:pPr>
-        <w:pStyle w:val="ListBullet"/>
-        <w:jc w:val="both"/>
-      </w:pPr>
-      <w:r>
-        <w:t>Select the analysis of interest from the analyses list (by checking the corresponding analysis checkboxes)</w:t>
-      </w:r>
-    </w:p>
-    <w:p>
-      <w:pPr>
-        <w:pStyle w:val="ListBullet"/>
-        <w:jc w:val="both"/>
-      </w:pPr>
-      <w:r>
-        <w:t xml:space="preserve">Click the </w:t>
+        <w:t>Enabled</w:t>
+      </w:r>
+      <w:r>
+        <w:t xml:space="preserve"> or </w:t>
       </w:r>
       <w:r>
         <w:rPr>
           <w:rFonts w:ascii="Verdana" w:hAnsi="Verdana"/>
           <w:b/>
         </w:rPr>
+        <w:t>Disabled</w:t>
+      </w:r>
+      <w:r>
+        <w:t xml:space="preserve">. Any selected analysis can be disabled, but only the analysis in the </w:t>
+      </w:r>
+      <w:r>
+        <w:rPr>
+          <w:rFonts w:ascii="Verdana" w:hAnsi="Verdana"/>
+          <w:b/>
+        </w:rPr>
+        <w:t>Disabled</w:t>
+      </w:r>
+      <w:r>
+        <w:t xml:space="preserve"> status can be enabled.</w:t>
+      </w:r>
+    </w:p>
+    <w:p>
+      <w:pPr>
+        <w:pStyle w:val="Heading3"/>
+        <w:jc w:val="both"/>
+      </w:pPr>
+      <w:r>
+        <w:t>Enabling analyses in bulk</w:t>
+      </w:r>
+    </w:p>
+    <w:p>
+      <w:pPr>
+        <w:jc w:val="both"/>
+      </w:pPr>
+    </w:p>
+    <w:p>
+      <w:pPr>
+        <w:jc w:val="both"/>
+      </w:pPr>
+      <w:r>
+        <w:t>In order to enabled the analyses of interest:</w:t>
+      </w:r>
+    </w:p>
+    <w:p>
+      <w:pPr>
+        <w:pStyle w:val="ListBullet"/>
+        <w:jc w:val="both"/>
+      </w:pPr>
+      <w:r>
+        <w:t>Select the analysis of interest from the analyses list (by checking the corresponding analysis checkboxes)</w:t>
+      </w:r>
+    </w:p>
+    <w:p>
+      <w:pPr>
+        <w:pStyle w:val="ListBullet"/>
+        <w:jc w:val="both"/>
+      </w:pPr>
+      <w:r>
+        <w:t xml:space="preserve">Click the </w:t>
+      </w:r>
+      <w:r>
+        <w:rPr>
+          <w:rFonts w:ascii="Verdana" w:hAnsi="Verdana"/>
+          <w:b/>
+        </w:rPr>
+        <w:t>Enable</w:t>
+      </w:r>
+      <w:r>
+        <w:t xml:space="preserve"> button. </w:t>
+      </w:r>
+    </w:p>
+    <w:p>
+      <w:pPr>
+        <w:pStyle w:val="ListBullet"/>
+        <w:numPr>
+          <w:ilvl w:val="0"/>
+          <w:numId w:val="0"/>
+        </w:numPr>
+        <w:ind w:left="432"/>
+        <w:jc w:val="both"/>
+      </w:pPr>
+    </w:p>
+    <w:p>
+      <w:pPr>
+        <w:pStyle w:val="ListBullet"/>
+        <w:numPr>
+          <w:ilvl w:val="0"/>
+          <w:numId w:val="0"/>
+        </w:numPr>
+        <w:ind w:left="432"/>
+        <w:jc w:val="both"/>
+      </w:pPr>
+      <w:r>
+        <w:t>You will be informed if any of the selected analyses cannot be enabled. In this case, you will see an informational message like this:</w:t>
+      </w:r>
+    </w:p>
+    <w:p>
+      <w:pPr>
+        <w:pStyle w:val="ListBullet"/>
+        <w:numPr>
+          <w:ilvl w:val="0"/>
+          <w:numId w:val="0"/>
+        </w:numPr>
+        <w:ind w:left="432"/>
+        <w:jc w:val="center"/>
+      </w:pPr>
+      <w:r>
+        <w:rPr>
+          <w:noProof/>
+          <w:lang w:val="fr-CA" w:eastAsia="fr-CA"/>
+        </w:rPr>
+        <w:drawing>
+          <wp:inline distT="0" distB="0" distL="0" distR="0" wp14:anchorId="0E270CA4" wp14:editId="03A02C3A">
+            <wp:extent cx="4829173" cy="1609725"/>
+            <wp:effectExtent l="152400" t="152400" r="353060" b="352425"/>
+            <wp:docPr id="23" name="Picture 23"/>
+            <wp:cNvGraphicFramePr>
+              <a:graphicFrameLocks xmlns:a="http://schemas.openxmlformats.org/drawingml/2006/main" noChangeAspect="1"/>
+            </wp:cNvGraphicFramePr>
+            <a:graphic xmlns:a="http://schemas.openxmlformats.org/drawingml/2006/main">
+              <a:graphicData uri="http://schemas.openxmlformats.org/drawingml/2006/picture">
+                <pic:pic xmlns:pic="http://schemas.openxmlformats.org/drawingml/2006/picture">
+                  <pic:nvPicPr>
+                    <pic:cNvPr id="0" name="Picture 7"/>
+                    <pic:cNvPicPr>
+                      <a:picLocks noChangeAspect="1" noChangeArrowheads="1"/>
+                    </pic:cNvPicPr>
+                  </pic:nvPicPr>
+                  <pic:blipFill>
+                    <a:blip r:embed="rId21">
+                      <a:extLst>
+                        <a:ext uri="{28A0092B-C50C-407E-A947-70E740481C1C}">
+                          <a14:useLocalDpi xmlns:a14="http://schemas.microsoft.com/office/drawing/2010/main" val="0"/>
+                        </a:ext>
+                      </a:extLst>
+                    </a:blip>
+                    <a:srcRect/>
+                    <a:stretch>
+                      <a:fillRect/>
+                    </a:stretch>
+                  </pic:blipFill>
+                  <pic:spPr bwMode="auto">
+                    <a:xfrm>
+                      <a:off x="0" y="0"/>
+                      <a:ext cx="4932540" cy="1644181"/>
+                    </a:xfrm>
+                    <a:prstGeom prst="rect">
+                      <a:avLst/>
+                    </a:prstGeom>
+                    <a:ln>
+                      <a:noFill/>
+                    </a:ln>
+                    <a:effectLst>
+                      <a:outerShdw blurRad="292100" dist="139700" dir="2700000" algn="tl" rotWithShape="0">
+                        <a:srgbClr val="333333">
+                          <a:alpha val="65000"/>
+                        </a:srgbClr>
+                      </a:outerShdw>
+                    </a:effectLst>
+                  </pic:spPr>
+                </pic:pic>
+              </a:graphicData>
+            </a:graphic>
+          </wp:inline>
+        </w:drawing>
+      </w:r>
+    </w:p>
+    <w:p>
+      <w:pPr>
+        <w:jc w:val="both"/>
+      </w:pPr>
+      <w:r>
+        <w:t xml:space="preserve">Even if the analysis status may have been changed to </w:t>
+      </w:r>
+      <w:r>
+        <w:rPr>
+          <w:rFonts w:ascii="Verdana" w:hAnsi="Verdana"/>
+          <w:b/>
+        </w:rPr>
+        <w:t>Enabled</w:t>
+      </w:r>
+      <w:r>
+        <w:t>, it may go to an error state if the PI Analysis service detects a problem in the analysis. In order to check the current analysis state:</w:t>
+      </w:r>
+    </w:p>
+    <w:p>
+      <w:pPr>
+        <w:pStyle w:val="ListBullet"/>
+        <w:jc w:val="both"/>
+      </w:pPr>
+      <w:r>
+        <w:lastRenderedPageBreak/>
+        <w:t xml:space="preserve">Click the </w:t>
+      </w:r>
+      <w:r>
+        <w:rPr>
+          <w:rFonts w:ascii="Verdana" w:hAnsi="Verdana"/>
+          <w:b/>
+        </w:rPr>
+        <w:t>Refresh Status</w:t>
+      </w:r>
+      <w:r>
+        <w:t xml:space="preserve"> button. </w:t>
+      </w:r>
+    </w:p>
+    <w:p>
+      <w:pPr>
+        <w:jc w:val="both"/>
+      </w:pPr>
+    </w:p>
+    <w:p>
+      <w:pPr>
+        <w:pStyle w:val="Heading3"/>
+        <w:jc w:val="both"/>
+      </w:pPr>
+      <w:r>
+        <w:t>Disabling analyses in bulk</w:t>
+      </w:r>
+    </w:p>
+    <w:p>
+      <w:pPr>
+        <w:jc w:val="both"/>
+      </w:pPr>
+    </w:p>
+    <w:p>
+      <w:pPr>
+        <w:jc w:val="both"/>
+      </w:pPr>
+      <w:r>
+        <w:t>In order to disable the analyses of interest:</w:t>
+      </w:r>
+    </w:p>
+    <w:p>
+      <w:pPr>
+        <w:pStyle w:val="ListBullet"/>
+        <w:jc w:val="both"/>
+      </w:pPr>
+      <w:r>
+        <w:t>Select the analysis of interest from the analyses list (by checking the corresponding analysis checkboxes)</w:t>
+      </w:r>
+    </w:p>
+    <w:p>
+      <w:pPr>
+        <w:pStyle w:val="ListBullet"/>
+        <w:jc w:val="both"/>
+      </w:pPr>
+      <w:r>
+        <w:t xml:space="preserve">Click the </w:t>
+      </w:r>
+      <w:r>
+        <w:rPr>
+          <w:rFonts w:ascii="Verdana" w:hAnsi="Verdana"/>
+          <w:b/>
+        </w:rPr>
         <w:t>Disable</w:t>
       </w:r>
       <w:r>
@@ -2703,7 +3145,6 @@
         <w:jc w:val="both"/>
       </w:pPr>
       <w:r>
-        <w:lastRenderedPageBreak/>
         <w:t>Licensing</w:t>
       </w:r>
     </w:p>
@@ -2758,7 +3199,7 @@
         </w:rPr>
         <w:t xml:space="preserve">in a copy of the License at </w:t>
       </w:r>
-      <w:hyperlink r:id="rId19" w:history="1">
+      <w:hyperlink r:id="rId22" w:history="1">
         <w:r>
           <w:rPr>
             <w:rStyle w:val="Hyperlink"/>
@@ -2835,6 +3276,11 @@
     </w:p>
     <w:p>
       <w:pPr>
+        <w:jc w:val="both"/>
+      </w:pPr>
+    </w:p>
+    <w:p>
+      <w:pPr>
         <w:pStyle w:val="Heading4"/>
         <w:jc w:val="both"/>
       </w:pPr>
@@ -2844,6 +3290,47 @@
     </w:p>
     <w:p>
       <w:pPr>
+        <w:pStyle w:val="ListBullet"/>
+      </w:pPr>
+      <w:r>
+        <w:t xml:space="preserve">This software uses the open-source component </w:t>
+      </w:r>
+      <w:proofErr w:type="spellStart"/>
+      <w:r>
+        <w:rPr>
+          <w:i/>
+          <w:iCs/>
+        </w:rPr>
+        <w:t>AdvancedDataGridView</w:t>
+      </w:r>
+      <w:proofErr w:type="spellEnd"/>
+      <w:r>
+        <w:t>. For licensing</w:t>
+      </w:r>
+      <w:r>
+        <w:t xml:space="preserve"> i</w:t>
+      </w:r>
+      <w:r>
+        <w:t>nformation</w:t>
+      </w:r>
+      <w:r>
+        <w:t xml:space="preserve">, please visit </w:t>
+      </w:r>
+      <w:hyperlink r:id="rId23" w:history="1">
+        <w:r>
+          <w:rPr>
+            <w:rStyle w:val="Hyperlink"/>
+          </w:rPr>
+          <w:t>https://www.nuget.org/packages/DG.AdvancedDataGridView/1.1.25411.9/License</w:t>
+        </w:r>
+      </w:hyperlink>
+      <w:r>
+        <w:t xml:space="preserve"> .</w:t>
+      </w:r>
+    </w:p>
+    <w:p/>
+    <w:p>
+      <w:pPr>
         <w:jc w:val="both"/>
       </w:pPr>
       <w:r>
@@ -2870,7 +3357,7 @@
       <w:r>
         <w:t xml:space="preserve"> in the following tutorial: “</w:t>
       </w:r>
-      <w:hyperlink r:id="rId20" w:history="1">
+      <w:hyperlink r:id="rId24" w:history="1">
         <w:r>
           <w:rPr>
             <w:rStyle w:val="Hyperlink"/>
@@ -2903,6 +3390,11 @@
       <w:r>
         <w:t xml:space="preserve">”. </w:t>
       </w:r>
+    </w:p>
+    <w:p>
+      <w:pPr>
+        <w:jc w:val="both"/>
+      </w:pPr>
     </w:p>
     <w:p>
       <w:pPr>
@@ -3036,6 +3528,66 @@
           </w:p>
         </w:tc>
       </w:tr>
+      <w:tr>
+        <w:tc>
+          <w:tcPr>
+            <w:tcW w:w="1117" w:type="dxa"/>
+          </w:tcPr>
+          <w:p>
+            <w:pPr>
+              <w:jc w:val="both"/>
+            </w:pPr>
+            <w:r>
+              <w:t>1.2</w:t>
+            </w:r>
+          </w:p>
+        </w:tc>
+        <w:tc>
+          <w:tcPr>
+            <w:tcW w:w="1603" w:type="dxa"/>
+          </w:tcPr>
+          <w:p>
+            <w:pPr>
+              <w:jc w:val="both"/>
+            </w:pPr>
+            <w:r>
+              <w:t>21-Feb-2021</w:t>
+            </w:r>
+          </w:p>
+        </w:tc>
+        <w:tc>
+          <w:tcPr>
+            <w:tcW w:w="1747" w:type="dxa"/>
+          </w:tcPr>
+          <w:p>
+            <w:pPr>
+              <w:jc w:val="both"/>
+            </w:pPr>
+            <w:r>
+              <w:t>Fabiano Batista</w:t>
+            </w:r>
+          </w:p>
+        </w:tc>
+        <w:tc>
+          <w:tcPr>
+            <w:tcW w:w="4883" w:type="dxa"/>
+          </w:tcPr>
+          <w:p>
+            <w:pPr>
+              <w:jc w:val="both"/>
+            </w:pPr>
+            <w:r>
+              <w:t xml:space="preserve"> </w:t>
+            </w:r>
+            <w:r>
+              <w:t>Describes the f</w:t>
+            </w:r>
+            <w:r>
+              <w:t>unctionalities added in version 1.2</w:t>
+            </w:r>
+          </w:p>
+        </w:tc>
+      </w:tr>
     </w:tbl>
     <w:p>
       <w:pPr>
@@ -3054,7 +3606,7 @@
       </w:pPr>
     </w:p>
     <w:sectPr>
-      <w:headerReference w:type="default" r:id="rId21"/>
+      <w:headerReference w:type="default" r:id="rId25"/>
       <w:pgSz w:w="12240" w:h="15840" w:code="1"/>
       <w:pgMar w:top="1440" w:right="1440" w:bottom="1440" w:left="1440" w:header="720" w:footer="864" w:gutter="0"/>
       <w:cols w:space="720"/>
@@ -3065,7 +3617,7 @@
 </file>
 
 <file path=word/endnotes.xml><?xml version="1.0" encoding="utf-8"?>
-<w:endnotes xmlns:wpc="http://schemas.microsoft.com/office/word/2010/wordprocessingCanvas" xmlns:cx="http://schemas.microsoft.com/office/drawing/2014/chartex" xmlns:cx1="http://schemas.microsoft.com/office/drawing/2015/9/8/chartex" xmlns:mc="http://schemas.openxmlformats.org/markup-compatibility/2006" xmlns:o="urn:schemas-microsoft-com:office:office" xmlns:r="http://schemas.openxmlformats.org/officeDocument/2006/relationships" xmlns:m="http://schemas.openxmlformats.org/officeDocument/2006/math" xmlns:v="urn:schemas-microsoft-com:vml" xmlns:wp14="http://schemas.microsoft.com/office/word/2010/wordprocessingDrawing" xmlns:wp="http://schemas.openxmlformats.org/drawingml/2006/wordprocessingDrawing" xmlns:w10="urn:schemas-microsoft-com:office:word" xmlns:w="http://schemas.openxmlformats.org/wordprocessingml/2006/main" xmlns:w14="http://schemas.microsoft.com/office/word/2010/wordml" xmlns:w15="http://schemas.microsoft.com/office/word/2012/wordml" xmlns:w16se="http://schemas.microsoft.com/office/word/2015/wordml/symex" xmlns:wpg="http://schemas.microsoft.com/office/word/2010/wordprocessingGroup" xmlns:wpi="http://schemas.microsoft.com/office/word/2010/wordprocessingInk" xmlns:wne="http://schemas.microsoft.com/office/word/2006/wordml" xmlns:wps="http://schemas.microsoft.com/office/word/2010/wordprocessingShape" mc:Ignorable="w14 w15 w16se wp14">
+<w:endnotes xmlns:wpc="http://schemas.microsoft.com/office/word/2010/wordprocessingCanvas" xmlns:cx="http://schemas.microsoft.com/office/drawing/2014/chartex" xmlns:cx1="http://schemas.microsoft.com/office/drawing/2015/9/8/chartex" xmlns:cx2="http://schemas.microsoft.com/office/drawing/2015/10/21/chartex" xmlns:cx3="http://schemas.microsoft.com/office/drawing/2016/5/9/chartex" xmlns:cx4="http://schemas.microsoft.com/office/drawing/2016/5/10/chartex" xmlns:cx5="http://schemas.microsoft.com/office/drawing/2016/5/11/chartex" xmlns:cx6="http://schemas.microsoft.com/office/drawing/2016/5/12/chartex" xmlns:cx7="http://schemas.microsoft.com/office/drawing/2016/5/13/chartex" xmlns:cx8="http://schemas.microsoft.com/office/drawing/2016/5/14/chartex" xmlns:mc="http://schemas.openxmlformats.org/markup-compatibility/2006" xmlns:aink="http://schemas.microsoft.com/office/drawing/2016/ink" xmlns:am3d="http://schemas.microsoft.com/office/drawing/2017/model3d" xmlns:o="urn:schemas-microsoft-com:office:office" xmlns:r="http://schemas.openxmlformats.org/officeDocument/2006/relationships" xmlns:m="http://schemas.openxmlformats.org/officeDocument/2006/math" xmlns:v="urn:schemas-microsoft-com:vml" xmlns:wp14="http://schemas.microsoft.com/office/word/2010/wordprocessingDrawing" xmlns:wp="http://schemas.openxmlformats.org/drawingml/2006/wordprocessingDrawing" xmlns:w10="urn:schemas-microsoft-com:office:word" xmlns:w="http://schemas.openxmlformats.org/wordprocessingml/2006/main" xmlns:w14="http://schemas.microsoft.com/office/word/2010/wordml" xmlns:w15="http://schemas.microsoft.com/office/word/2012/wordml" xmlns:w16cex="http://schemas.microsoft.com/office/word/2018/wordml/cex" xmlns:w16cid="http://schemas.microsoft.com/office/word/2016/wordml/cid" xmlns:w16="http://schemas.microsoft.com/office/word/2018/wordml" xmlns:w16se="http://schemas.microsoft.com/office/word/2015/wordml/symex" xmlns:wpg="http://schemas.microsoft.com/office/word/2010/wordprocessingGroup" xmlns:wpi="http://schemas.microsoft.com/office/word/2010/wordprocessingInk" xmlns:wne="http://schemas.microsoft.com/office/word/2006/wordml" xmlns:wps="http://schemas.microsoft.com/office/word/2010/wordprocessingShape" mc:Ignorable="w14 w15 w16se w16cid w16 w16cex wp14">
   <w:endnote w:type="separator" w:id="-1">
     <w:p>
       <w:pPr>
@@ -3090,7 +3642,7 @@
 </file>
 
 <file path=word/footnotes.xml><?xml version="1.0" encoding="utf-8"?>
-<w:footnotes xmlns:wpc="http://schemas.microsoft.com/office/word/2010/wordprocessingCanvas" xmlns:cx="http://schemas.microsoft.com/office/drawing/2014/chartex" xmlns:cx1="http://schemas.microsoft.com/office/drawing/2015/9/8/chartex" xmlns:mc="http://schemas.openxmlformats.org/markup-compatibility/2006" xmlns:o="urn:schemas-microsoft-com:office:office" xmlns:r="http://schemas.openxmlformats.org/officeDocument/2006/relationships" xmlns:m="http://schemas.openxmlformats.org/officeDocument/2006/math" xmlns:v="urn:schemas-microsoft-com:vml" xmlns:wp14="http://schemas.microsoft.com/office/word/2010/wordprocessingDrawing" xmlns:wp="http://schemas.openxmlformats.org/drawingml/2006/wordprocessingDrawing" xmlns:w10="urn:schemas-microsoft-com:office:word" xmlns:w="http://schemas.openxmlformats.org/wordprocessingml/2006/main" xmlns:w14="http://schemas.microsoft.com/office/word/2010/wordml" xmlns:w15="http://schemas.microsoft.com/office/word/2012/wordml" xmlns:w16se="http://schemas.microsoft.com/office/word/2015/wordml/symex" xmlns:wpg="http://schemas.microsoft.com/office/word/2010/wordprocessingGroup" xmlns:wpi="http://schemas.microsoft.com/office/word/2010/wordprocessingInk" xmlns:wne="http://schemas.microsoft.com/office/word/2006/wordml" xmlns:wps="http://schemas.microsoft.com/office/word/2010/wordprocessingShape" mc:Ignorable="w14 w15 w16se wp14">
+<w:footnotes xmlns:wpc="http://schemas.microsoft.com/office/word/2010/wordprocessingCanvas" xmlns:cx="http://schemas.microsoft.com/office/drawing/2014/chartex" xmlns:cx1="http://schemas.microsoft.com/office/drawing/2015/9/8/chartex" xmlns:cx2="http://schemas.microsoft.com/office/drawing/2015/10/21/chartex" xmlns:cx3="http://schemas.microsoft.com/office/drawing/2016/5/9/chartex" xmlns:cx4="http://schemas.microsoft.com/office/drawing/2016/5/10/chartex" xmlns:cx5="http://schemas.microsoft.com/office/drawing/2016/5/11/chartex" xmlns:cx6="http://schemas.microsoft.com/office/drawing/2016/5/12/chartex" xmlns:cx7="http://schemas.microsoft.com/office/drawing/2016/5/13/chartex" xmlns:cx8="http://schemas.microsoft.com/office/drawing/2016/5/14/chartex" xmlns:mc="http://schemas.openxmlformats.org/markup-compatibility/2006" xmlns:aink="http://schemas.microsoft.com/office/drawing/2016/ink" xmlns:am3d="http://schemas.microsoft.com/office/drawing/2017/model3d" xmlns:o="urn:schemas-microsoft-com:office:office" xmlns:r="http://schemas.openxmlformats.org/officeDocument/2006/relationships" xmlns:m="http://schemas.openxmlformats.org/officeDocument/2006/math" xmlns:v="urn:schemas-microsoft-com:vml" xmlns:wp14="http://schemas.microsoft.com/office/word/2010/wordprocessingDrawing" xmlns:wp="http://schemas.openxmlformats.org/drawingml/2006/wordprocessingDrawing" xmlns:w10="urn:schemas-microsoft-com:office:word" xmlns:w="http://schemas.openxmlformats.org/wordprocessingml/2006/main" xmlns:w14="http://schemas.microsoft.com/office/word/2010/wordml" xmlns:w15="http://schemas.microsoft.com/office/word/2012/wordml" xmlns:w16cex="http://schemas.microsoft.com/office/word/2018/wordml/cex" xmlns:w16cid="http://schemas.microsoft.com/office/word/2016/wordml/cid" xmlns:w16="http://schemas.microsoft.com/office/word/2018/wordml" xmlns:w16se="http://schemas.microsoft.com/office/word/2015/wordml/symex" xmlns:wpg="http://schemas.microsoft.com/office/word/2010/wordprocessingGroup" xmlns:wpi="http://schemas.microsoft.com/office/word/2010/wordprocessingInk" xmlns:wne="http://schemas.microsoft.com/office/word/2006/wordml" xmlns:wps="http://schemas.microsoft.com/office/word/2010/wordprocessingShape" mc:Ignorable="w14 w15 w16se w16cid w16 w16cex wp14">
   <w:footnote w:type="separator" w:id="-1">
     <w:p>
       <w:pPr>
@@ -3115,7 +3667,7 @@
 </file>
 
 <file path=word/header1.xml><?xml version="1.0" encoding="utf-8"?>
-<w:hdr xmlns:wpc="http://schemas.microsoft.com/office/word/2010/wordprocessingCanvas" xmlns:cx="http://schemas.microsoft.com/office/drawing/2014/chartex" xmlns:cx1="http://schemas.microsoft.com/office/drawing/2015/9/8/chartex" xmlns:mc="http://schemas.openxmlformats.org/markup-compatibility/2006" xmlns:o="urn:schemas-microsoft-com:office:office" xmlns:r="http://schemas.openxmlformats.org/officeDocument/2006/relationships" xmlns:m="http://schemas.openxmlformats.org/officeDocument/2006/math" xmlns:v="urn:schemas-microsoft-com:vml" xmlns:wp14="http://schemas.microsoft.com/office/word/2010/wordprocessingDrawing" xmlns:wp="http://schemas.openxmlformats.org/drawingml/2006/wordprocessingDrawing" xmlns:w10="urn:schemas-microsoft-com:office:word" xmlns:w="http://schemas.openxmlformats.org/wordprocessingml/2006/main" xmlns:w14="http://schemas.microsoft.com/office/word/2010/wordml" xmlns:w15="http://schemas.microsoft.com/office/word/2012/wordml" xmlns:w16se="http://schemas.microsoft.com/office/word/2015/wordml/symex" xmlns:wpg="http://schemas.microsoft.com/office/word/2010/wordprocessingGroup" xmlns:wpi="http://schemas.microsoft.com/office/word/2010/wordprocessingInk" xmlns:wne="http://schemas.microsoft.com/office/word/2006/wordml" xmlns:wps="http://schemas.microsoft.com/office/word/2010/wordprocessingShape" mc:Ignorable="w14 w15 w16se wp14">
+<w:hdr xmlns:wpc="http://schemas.microsoft.com/office/word/2010/wordprocessingCanvas" xmlns:cx="http://schemas.microsoft.com/office/drawing/2014/chartex" xmlns:cx1="http://schemas.microsoft.com/office/drawing/2015/9/8/chartex" xmlns:cx2="http://schemas.microsoft.com/office/drawing/2015/10/21/chartex" xmlns:cx3="http://schemas.microsoft.com/office/drawing/2016/5/9/chartex" xmlns:cx4="http://schemas.microsoft.com/office/drawing/2016/5/10/chartex" xmlns:cx5="http://schemas.microsoft.com/office/drawing/2016/5/11/chartex" xmlns:cx6="http://schemas.microsoft.com/office/drawing/2016/5/12/chartex" xmlns:cx7="http://schemas.microsoft.com/office/drawing/2016/5/13/chartex" xmlns:cx8="http://schemas.microsoft.com/office/drawing/2016/5/14/chartex" xmlns:mc="http://schemas.openxmlformats.org/markup-compatibility/2006" xmlns:aink="http://schemas.microsoft.com/office/drawing/2016/ink" xmlns:am3d="http://schemas.microsoft.com/office/drawing/2017/model3d" xmlns:o="urn:schemas-microsoft-com:office:office" xmlns:r="http://schemas.openxmlformats.org/officeDocument/2006/relationships" xmlns:m="http://schemas.openxmlformats.org/officeDocument/2006/math" xmlns:v="urn:schemas-microsoft-com:vml" xmlns:wp14="http://schemas.microsoft.com/office/word/2010/wordprocessingDrawing" xmlns:wp="http://schemas.openxmlformats.org/drawingml/2006/wordprocessingDrawing" xmlns:w10="urn:schemas-microsoft-com:office:word" xmlns:w="http://schemas.openxmlformats.org/wordprocessingml/2006/main" xmlns:w14="http://schemas.microsoft.com/office/word/2010/wordml" xmlns:w15="http://schemas.microsoft.com/office/word/2012/wordml" xmlns:w16cex="http://schemas.microsoft.com/office/word/2018/wordml/cex" xmlns:w16cid="http://schemas.microsoft.com/office/word/2016/wordml/cid" xmlns:w16="http://schemas.microsoft.com/office/word/2018/wordml" xmlns:w16se="http://schemas.microsoft.com/office/word/2015/wordml/symex" xmlns:wpg="http://schemas.microsoft.com/office/word/2010/wordprocessingGroup" xmlns:wpi="http://schemas.microsoft.com/office/word/2010/wordprocessingInk" xmlns:wne="http://schemas.microsoft.com/office/word/2006/wordml" xmlns:wps="http://schemas.microsoft.com/office/word/2010/wordprocessingShape" mc:Ignorable="w14 w15 w16se w16cid w16 w16cex wp14">
   <w:p>
     <w:pPr>
       <w:pStyle w:val="Header"/>
@@ -3128,7 +3680,7 @@
       <mc:AlternateContent>
         <mc:Choice Requires="wps">
           <w:drawing>
-            <wp:anchor distT="0" distB="0" distL="114300" distR="114300" simplePos="0" relativeHeight="251659264" behindDoc="0" locked="0" layoutInCell="1" allowOverlap="1">
+            <wp:anchor distT="0" distB="0" distL="114300" distR="114300" simplePos="0" relativeHeight="251659264" behindDoc="0" locked="0" layoutInCell="1" allowOverlap="1" wp14:anchorId="75ACF3C5" wp14:editId="0710CCD9">
               <wp:simplePos x="0" y="0"/>
               <wp:positionH relativeFrom="leftMargin">
                 <wp:align>right</wp:align>
@@ -3217,7 +3769,7 @@
         </mc:Choice>
         <mc:Fallback>
           <w:pict>
-            <v:shapetype id="_x0000_t202" coordsize="21600,21600" o:spt="202" path="m,l,21600r21600,l21600,xe">
+            <v:shapetype w14:anchorId="75ACF3C5" id="_x0000_t202" coordsize="21600,21600" o:spt="202" path="m,l,21600r21600,l21600,xe">
               <v:stroke joinstyle="miter"/>
               <v:path gradientshapeok="t" o:connecttype="rect"/>
             </v:shapetype>
@@ -3257,14 +3809,15 @@
 </file>
 
 <file path=word/numbering.xml><?xml version="1.0" encoding="utf-8"?>
-<w:numbering xmlns:wpc="http://schemas.microsoft.com/office/word/2010/wordprocessingCanvas" xmlns:cx="http://schemas.microsoft.com/office/drawing/2014/chartex" xmlns:cx1="http://schemas.microsoft.com/office/drawing/2015/9/8/chartex" xmlns:mc="http://schemas.openxmlformats.org/markup-compatibility/2006" xmlns:o="urn:schemas-microsoft-com:office:office" xmlns:r="http://schemas.openxmlformats.org/officeDocument/2006/relationships" xmlns:m="http://schemas.openxmlformats.org/officeDocument/2006/math" xmlns:v="urn:schemas-microsoft-com:vml" xmlns:wp14="http://schemas.microsoft.com/office/word/2010/wordprocessingDrawing" xmlns:wp="http://schemas.openxmlformats.org/drawingml/2006/wordprocessingDrawing" xmlns:w10="urn:schemas-microsoft-com:office:word" xmlns:w="http://schemas.openxmlformats.org/wordprocessingml/2006/main" xmlns:w14="http://schemas.microsoft.com/office/word/2010/wordml" xmlns:w15="http://schemas.microsoft.com/office/word/2012/wordml" xmlns:w16se="http://schemas.microsoft.com/office/word/2015/wordml/symex" xmlns:wpg="http://schemas.microsoft.com/office/word/2010/wordprocessingGroup" xmlns:wpi="http://schemas.microsoft.com/office/word/2010/wordprocessingInk" xmlns:wne="http://schemas.microsoft.com/office/word/2006/wordml" xmlns:wps="http://schemas.microsoft.com/office/word/2010/wordprocessingShape" mc:Ignorable="w14 w15 w16se wp14">
+<w:numbering xmlns:wpc="http://schemas.microsoft.com/office/word/2010/wordprocessingCanvas" xmlns:cx="http://schemas.microsoft.com/office/drawing/2014/chartex" xmlns:cx1="http://schemas.microsoft.com/office/drawing/2015/9/8/chartex" xmlns:cx2="http://schemas.microsoft.com/office/drawing/2015/10/21/chartex" xmlns:cx3="http://schemas.microsoft.com/office/drawing/2016/5/9/chartex" xmlns:cx4="http://schemas.microsoft.com/office/drawing/2016/5/10/chartex" xmlns:cx5="http://schemas.microsoft.com/office/drawing/2016/5/11/chartex" xmlns:cx6="http://schemas.microsoft.com/office/drawing/2016/5/12/chartex" xmlns:cx7="http://schemas.microsoft.com/office/drawing/2016/5/13/chartex" xmlns:cx8="http://schemas.microsoft.com/office/drawing/2016/5/14/chartex" xmlns:mc="http://schemas.openxmlformats.org/markup-compatibility/2006" xmlns:aink="http://schemas.microsoft.com/office/drawing/2016/ink" xmlns:am3d="http://schemas.microsoft.com/office/drawing/2017/model3d" xmlns:o="urn:schemas-microsoft-com:office:office" xmlns:r="http://schemas.openxmlformats.org/officeDocument/2006/relationships" xmlns:m="http://schemas.openxmlformats.org/officeDocument/2006/math" xmlns:v="urn:schemas-microsoft-com:vml" xmlns:wp14="http://schemas.microsoft.com/office/word/2010/wordprocessingDrawing" xmlns:wp="http://schemas.openxmlformats.org/drawingml/2006/wordprocessingDrawing" xmlns:w10="urn:schemas-microsoft-com:office:word" xmlns:w="http://schemas.openxmlformats.org/wordprocessingml/2006/main" xmlns:w14="http://schemas.microsoft.com/office/word/2010/wordml" xmlns:w15="http://schemas.microsoft.com/office/word/2012/wordml" xmlns:w16cex="http://schemas.microsoft.com/office/word/2018/wordml/cex" xmlns:w16cid="http://schemas.microsoft.com/office/word/2016/wordml/cid" xmlns:w16="http://schemas.microsoft.com/office/word/2018/wordml" xmlns:w16se="http://schemas.microsoft.com/office/word/2015/wordml/symex" xmlns:wpg="http://schemas.microsoft.com/office/word/2010/wordprocessingGroup" xmlns:wpi="http://schemas.microsoft.com/office/word/2010/wordprocessingInk" xmlns:wne="http://schemas.microsoft.com/office/word/2006/wordml" xmlns:wps="http://schemas.microsoft.com/office/word/2010/wordprocessingShape" mc:Ignorable="w14 w15 w16se w16cid w16 w16cex wp14">
   <w:abstractNum w:abstractNumId="0" w15:restartNumberingAfterBreak="0">
     <w:nsid w:val="FFFFFF89"/>
     <w:multiLevelType w:val="singleLevel"/>
-    <w:tmpl w:val="7D9C5CBE"/>
+    <w:tmpl w:val="96CEC4B8"/>
     <w:lvl w:ilvl="0">
       <w:start w:val="1"/>
       <w:numFmt w:val="bullet"/>
+      <w:pStyle w:val="ListBullet"/>
       <w:lvlText w:val=""/>
       <w:lvlJc w:val="left"/>
       <w:pPr>
@@ -3958,6 +4511,119 @@
     </w:lvl>
   </w:abstractNum>
   <w:abstractNum w:abstractNumId="7" w15:restartNumberingAfterBreak="0">
+    <w:nsid w:val="1FD7227B"/>
+    <w:multiLevelType w:val="hybridMultilevel"/>
+    <w:tmpl w:val="24DA2E98"/>
+    <w:lvl w:ilvl="0" w:tplc="10090001">
+      <w:start w:val="1"/>
+      <w:numFmt w:val="bullet"/>
+      <w:lvlText w:val=""/>
+      <w:lvlJc w:val="left"/>
+      <w:pPr>
+        <w:ind w:left="720" w:hanging="360"/>
+      </w:pPr>
+      <w:rPr>
+        <w:rFonts w:ascii="Symbol" w:hAnsi="Symbol" w:hint="default"/>
+      </w:rPr>
+    </w:lvl>
+    <w:lvl w:ilvl="1" w:tplc="10090003" w:tentative="1">
+      <w:start w:val="1"/>
+      <w:numFmt w:val="bullet"/>
+      <w:lvlText w:val="o"/>
+      <w:lvlJc w:val="left"/>
+      <w:pPr>
+        <w:ind w:left="1440" w:hanging="360"/>
+      </w:pPr>
+      <w:rPr>
+        <w:rFonts w:ascii="Courier New" w:hAnsi="Courier New" w:cs="Courier New" w:hint="default"/>
+      </w:rPr>
+    </w:lvl>
+    <w:lvl w:ilvl="2" w:tplc="10090005" w:tentative="1">
+      <w:start w:val="1"/>
+      <w:numFmt w:val="bullet"/>
+      <w:lvlText w:val=""/>
+      <w:lvlJc w:val="left"/>
+      <w:pPr>
+        <w:ind w:left="2160" w:hanging="360"/>
+      </w:pPr>
+      <w:rPr>
+        <w:rFonts w:ascii="Wingdings" w:hAnsi="Wingdings" w:hint="default"/>
+      </w:rPr>
+    </w:lvl>
+    <w:lvl w:ilvl="3" w:tplc="10090001" w:tentative="1">
+      <w:start w:val="1"/>
+      <w:numFmt w:val="bullet"/>
+      <w:lvlText w:val=""/>
+      <w:lvlJc w:val="left"/>
+      <w:pPr>
+        <w:ind w:left="2880" w:hanging="360"/>
+      </w:pPr>
+      <w:rPr>
+        <w:rFonts w:ascii="Symbol" w:hAnsi="Symbol" w:hint="default"/>
+      </w:rPr>
+    </w:lvl>
+    <w:lvl w:ilvl="4" w:tplc="10090003" w:tentative="1">
+      <w:start w:val="1"/>
+      <w:numFmt w:val="bullet"/>
+      <w:lvlText w:val="o"/>
+      <w:lvlJc w:val="left"/>
+      <w:pPr>
+        <w:ind w:left="3600" w:hanging="360"/>
+      </w:pPr>
+      <w:rPr>
+        <w:rFonts w:ascii="Courier New" w:hAnsi="Courier New" w:cs="Courier New" w:hint="default"/>
+      </w:rPr>
+    </w:lvl>
+    <w:lvl w:ilvl="5" w:tplc="10090005" w:tentative="1">
+      <w:start w:val="1"/>
+      <w:numFmt w:val="bullet"/>
+      <w:lvlText w:val=""/>
+      <w:lvlJc w:val="left"/>
+      <w:pPr>
+        <w:ind w:left="4320" w:hanging="360"/>
+      </w:pPr>
+      <w:rPr>
+        <w:rFonts w:ascii="Wingdings" w:hAnsi="Wingdings" w:hint="default"/>
+      </w:rPr>
+    </w:lvl>
+    <w:lvl w:ilvl="6" w:tplc="10090001" w:tentative="1">
+      <w:start w:val="1"/>
+      <w:numFmt w:val="bullet"/>
+      <w:lvlText w:val=""/>
+      <w:lvlJc w:val="left"/>
+      <w:pPr>
+        <w:ind w:left="5040" w:hanging="360"/>
+      </w:pPr>
+      <w:rPr>
+        <w:rFonts w:ascii="Symbol" w:hAnsi="Symbol" w:hint="default"/>
+      </w:rPr>
+    </w:lvl>
+    <w:lvl w:ilvl="7" w:tplc="10090003" w:tentative="1">
+      <w:start w:val="1"/>
+      <w:numFmt w:val="bullet"/>
+      <w:lvlText w:val="o"/>
+      <w:lvlJc w:val="left"/>
+      <w:pPr>
+        <w:ind w:left="5760" w:hanging="360"/>
+      </w:pPr>
+      <w:rPr>
+        <w:rFonts w:ascii="Courier New" w:hAnsi="Courier New" w:cs="Courier New" w:hint="default"/>
+      </w:rPr>
+    </w:lvl>
+    <w:lvl w:ilvl="8" w:tplc="10090005" w:tentative="1">
+      <w:start w:val="1"/>
+      <w:numFmt w:val="bullet"/>
+      <w:lvlText w:val=""/>
+      <w:lvlJc w:val="left"/>
+      <w:pPr>
+        <w:ind w:left="6480" w:hanging="360"/>
+      </w:pPr>
+      <w:rPr>
+        <w:rFonts w:ascii="Wingdings" w:hAnsi="Wingdings" w:hint="default"/>
+      </w:rPr>
+    </w:lvl>
+  </w:abstractNum>
+  <w:abstractNum w:abstractNumId="8" w15:restartNumberingAfterBreak="0">
     <w:nsid w:val="25457C31"/>
     <w:multiLevelType w:val="hybridMultilevel"/>
     <w:tmpl w:val="0192B196"/>
@@ -4069,7 +4735,7 @@
       </w:rPr>
     </w:lvl>
   </w:abstractNum>
-  <w:abstractNum w:abstractNumId="8" w15:restartNumberingAfterBreak="0">
+  <w:abstractNum w:abstractNumId="9" w15:restartNumberingAfterBreak="0">
     <w:nsid w:val="384F7EEB"/>
     <w:multiLevelType w:val="hybridMultilevel"/>
     <w:tmpl w:val="A66E3F00"/>
@@ -4182,7 +4848,7 @@
       </w:rPr>
     </w:lvl>
   </w:abstractNum>
-  <w:abstractNum w:abstractNumId="9" w15:restartNumberingAfterBreak="0">
+  <w:abstractNum w:abstractNumId="10" w15:restartNumberingAfterBreak="0">
     <w:nsid w:val="40A95E0F"/>
     <w:multiLevelType w:val="hybridMultilevel"/>
     <w:tmpl w:val="4058F09C"/>
@@ -4294,7 +4960,7 @@
       </w:rPr>
     </w:lvl>
   </w:abstractNum>
-  <w:abstractNum w:abstractNumId="10" w15:restartNumberingAfterBreak="0">
+  <w:abstractNum w:abstractNumId="11" w15:restartNumberingAfterBreak="0">
     <w:nsid w:val="50E82A78"/>
     <w:multiLevelType w:val="hybridMultilevel"/>
     <w:tmpl w:val="F7D683EE"/>
@@ -4407,7 +5073,7 @@
       </w:rPr>
     </w:lvl>
   </w:abstractNum>
-  <w:abstractNum w:abstractNumId="11" w15:restartNumberingAfterBreak="0">
+  <w:abstractNum w:abstractNumId="12" w15:restartNumberingAfterBreak="0">
     <w:nsid w:val="589065AF"/>
     <w:multiLevelType w:val="hybridMultilevel"/>
     <w:tmpl w:val="4ACAAC70"/>
@@ -4520,7 +5186,7 @@
       </w:rPr>
     </w:lvl>
   </w:abstractNum>
-  <w:abstractNum w:abstractNumId="12" w15:restartNumberingAfterBreak="0">
+  <w:abstractNum w:abstractNumId="13" w15:restartNumberingAfterBreak="0">
     <w:nsid w:val="657E5D71"/>
     <w:multiLevelType w:val="hybridMultilevel"/>
     <w:tmpl w:val="BFBE56B6"/>
@@ -4638,7 +5304,7 @@
       </w:rPr>
     </w:lvl>
   </w:abstractNum>
-  <w:abstractNum w:abstractNumId="13" w15:restartNumberingAfterBreak="0">
+  <w:abstractNum w:abstractNumId="14" w15:restartNumberingAfterBreak="0">
     <w:nsid w:val="73D20AF9"/>
     <w:multiLevelType w:val="hybridMultilevel"/>
     <w:tmpl w:val="EBC2FFD0"/>
@@ -4754,10 +5420,10 @@
     <w:abstractNumId w:val="0"/>
   </w:num>
   <w:num w:numId="2">
-    <w:abstractNumId w:val="12"/>
+    <w:abstractNumId w:val="13"/>
   </w:num>
   <w:num w:numId="3">
-    <w:abstractNumId w:val="12"/>
+    <w:abstractNumId w:val="13"/>
     <w:lvlOverride w:ilvl="0">
       <w:startOverride w:val="1"/>
     </w:lvlOverride>
@@ -4766,7 +5432,7 @@
     <w:abstractNumId w:val="1"/>
   </w:num>
   <w:num w:numId="5">
-    <w:abstractNumId w:val="7"/>
+    <w:abstractNumId w:val="8"/>
   </w:num>
   <w:num w:numId="6">
     <w:abstractNumId w:val="6"/>
@@ -4775,13 +5441,13 @@
     <w:abstractNumId w:val="4"/>
   </w:num>
   <w:num w:numId="8">
+    <w:abstractNumId w:val="11"/>
+  </w:num>
+  <w:num w:numId="9">
     <w:abstractNumId w:val="10"/>
   </w:num>
-  <w:num w:numId="9">
-    <w:abstractNumId w:val="9"/>
-  </w:num>
   <w:num w:numId="10">
-    <w:abstractNumId w:val="13"/>
+    <w:abstractNumId w:val="14"/>
   </w:num>
   <w:num w:numId="11">
     <w:abstractNumId w:val="1"/>
@@ -4790,10 +5456,10 @@
     </w:lvlOverride>
   </w:num>
   <w:num w:numId="12">
-    <w:abstractNumId w:val="11"/>
+    <w:abstractNumId w:val="12"/>
   </w:num>
   <w:num w:numId="13">
-    <w:abstractNumId w:val="8"/>
+    <w:abstractNumId w:val="9"/>
   </w:num>
   <w:num w:numId="14">
     <w:abstractNumId w:val="2"/>
@@ -4804,11 +5470,17 @@
   <w:num w:numId="16">
     <w:abstractNumId w:val="5"/>
   </w:num>
+  <w:num w:numId="17">
+    <w:abstractNumId w:val="7"/>
+  </w:num>
+  <w:num w:numId="18">
+    <w:abstractNumId w:val="13"/>
+  </w:num>
 </w:numbering>
 </file>
 
 <file path=word/styles.xml><?xml version="1.0" encoding="utf-8"?>
-<w:styles xmlns:mc="http://schemas.openxmlformats.org/markup-compatibility/2006" xmlns:r="http://schemas.openxmlformats.org/officeDocument/2006/relationships" xmlns:w="http://schemas.openxmlformats.org/wordprocessingml/2006/main" xmlns:w14="http://schemas.microsoft.com/office/word/2010/wordml" xmlns:w15="http://schemas.microsoft.com/office/word/2012/wordml" xmlns:w16se="http://schemas.microsoft.com/office/word/2015/wordml/symex" mc:Ignorable="w14 w15 w16se">
+<w:styles xmlns:mc="http://schemas.openxmlformats.org/markup-compatibility/2006" xmlns:r="http://schemas.openxmlformats.org/officeDocument/2006/relationships" xmlns:w="http://schemas.openxmlformats.org/wordprocessingml/2006/main" xmlns:w14="http://schemas.microsoft.com/office/word/2010/wordml" xmlns:w15="http://schemas.microsoft.com/office/word/2012/wordml" xmlns:w16cex="http://schemas.microsoft.com/office/word/2018/wordml/cex" xmlns:w16cid="http://schemas.microsoft.com/office/word/2016/wordml/cid" xmlns:w16="http://schemas.microsoft.com/office/word/2018/wordml" xmlns:w16se="http://schemas.microsoft.com/office/word/2015/wordml/symex" mc:Ignorable="w14 w15 w16se w16cid w16 w16cex">
   <w:docDefaults>
     <w:rPrDefault>
       <w:rPr>
@@ -4824,7 +5496,7 @@
       </w:pPr>
     </w:pPrDefault>
   </w:docDefaults>
-  <w:latentStyles w:defLockedState="0" w:defUIPriority="99" w:defSemiHidden="0" w:defUnhideWhenUsed="0" w:defQFormat="0" w:count="371">
+  <w:latentStyles w:defLockedState="0" w:defUIPriority="99" w:defSemiHidden="0" w:defUnhideWhenUsed="0" w:defQFormat="0" w:count="376">
     <w:lsdException w:name="Normal" w:uiPriority="0" w:qFormat="1"/>
     <w:lsdException w:name="heading 1" w:uiPriority="9" w:qFormat="1"/>
     <w:lsdException w:name="heading 2" w:semiHidden="1" w:uiPriority="9" w:unhideWhenUsed="1" w:qFormat="1"/>
@@ -5196,6 +5868,11 @@
     <w:lsdException w:name="List Table 5 Dark Accent 6" w:uiPriority="50"/>
     <w:lsdException w:name="List Table 6 Colorful Accent 6" w:uiPriority="51"/>
     <w:lsdException w:name="List Table 7 Colorful Accent 6" w:uiPriority="52"/>
+    <w:lsdException w:name="Mention" w:semiHidden="1" w:unhideWhenUsed="1"/>
+    <w:lsdException w:name="Smart Hyperlink" w:semiHidden="1" w:unhideWhenUsed="1"/>
+    <w:lsdException w:name="Hashtag" w:semiHidden="1" w:unhideWhenUsed="1"/>
+    <w:lsdException w:name="Unresolved Mention" w:semiHidden="1" w:unhideWhenUsed="1"/>
+    <w:lsdException w:name="Smart Link" w:semiHidden="1" w:unhideWhenUsed="1"/>
   </w:latentStyles>
   <w:style w:type="paragraph" w:default="1" w:styleId="Normal">
     <w:name w:val="Normal"/>
@@ -5807,11 +6484,23 @@
       <w:szCs w:val="18"/>
     </w:rPr>
   </w:style>
+  <w:style w:type="character" w:styleId="UnresolvedMention">
+    <w:name w:val="Unresolved Mention"/>
+    <w:basedOn w:val="DefaultParagraphFont"/>
+    <w:uiPriority w:val="99"/>
+    <w:semiHidden/>
+    <w:unhideWhenUsed/>
+    <w:rsid w:val="00D663F2"/>
+    <w:rPr>
+      <w:color w:val="605E5C"/>
+      <w:shd w:val="clear" w:color="auto" w:fill="E1DFDD"/>
+    </w:rPr>
+  </w:style>
 </w:styles>
 </file>
 
 <file path=word/glossary/document.xml><?xml version="1.0" encoding="utf-8"?>
-<w:glossaryDocument xmlns:wpc="http://schemas.microsoft.com/office/word/2010/wordprocessingCanvas" xmlns:cx="http://schemas.microsoft.com/office/drawing/2014/chartex" xmlns:cx1="http://schemas.microsoft.com/office/drawing/2015/9/8/chartex" xmlns:mc="http://schemas.openxmlformats.org/markup-compatibility/2006" xmlns:o="urn:schemas-microsoft-com:office:office" xmlns:r="http://schemas.openxmlformats.org/officeDocument/2006/relationships" xmlns:m="http://schemas.openxmlformats.org/officeDocument/2006/math" xmlns:v="urn:schemas-microsoft-com:vml" xmlns:wp14="http://schemas.microsoft.com/office/word/2010/wordprocessingDrawing" xmlns:wp="http://schemas.openxmlformats.org/drawingml/2006/wordprocessingDrawing" xmlns:w10="urn:schemas-microsoft-com:office:word" xmlns:w="http://schemas.openxmlformats.org/wordprocessingml/2006/main" xmlns:w14="http://schemas.microsoft.com/office/word/2010/wordml" xmlns:w15="http://schemas.microsoft.com/office/word/2012/wordml" xmlns:w16se="http://schemas.microsoft.com/office/word/2015/wordml/symex" xmlns:wpg="http://schemas.microsoft.com/office/word/2010/wordprocessingGroup" xmlns:wpi="http://schemas.microsoft.com/office/word/2010/wordprocessingInk" xmlns:wne="http://schemas.microsoft.com/office/word/2006/wordml" xmlns:wps="http://schemas.microsoft.com/office/word/2010/wordprocessingShape" mc:Ignorable="w14 w15 w16se wp14">
+<w:glossaryDocument xmlns:wpc="http://schemas.microsoft.com/office/word/2010/wordprocessingCanvas" xmlns:cx="http://schemas.microsoft.com/office/drawing/2014/chartex" xmlns:cx1="http://schemas.microsoft.com/office/drawing/2015/9/8/chartex" xmlns:cx2="http://schemas.microsoft.com/office/drawing/2015/10/21/chartex" xmlns:cx3="http://schemas.microsoft.com/office/drawing/2016/5/9/chartex" xmlns:cx4="http://schemas.microsoft.com/office/drawing/2016/5/10/chartex" xmlns:cx5="http://schemas.microsoft.com/office/drawing/2016/5/11/chartex" xmlns:cx6="http://schemas.microsoft.com/office/drawing/2016/5/12/chartex" xmlns:cx7="http://schemas.microsoft.com/office/drawing/2016/5/13/chartex" xmlns:cx8="http://schemas.microsoft.com/office/drawing/2016/5/14/chartex" xmlns:mc="http://schemas.openxmlformats.org/markup-compatibility/2006" xmlns:aink="http://schemas.microsoft.com/office/drawing/2016/ink" xmlns:am3d="http://schemas.microsoft.com/office/drawing/2017/model3d" xmlns:o="urn:schemas-microsoft-com:office:office" xmlns:r="http://schemas.openxmlformats.org/officeDocument/2006/relationships" xmlns:m="http://schemas.openxmlformats.org/officeDocument/2006/math" xmlns:v="urn:schemas-microsoft-com:vml" xmlns:wp14="http://schemas.microsoft.com/office/word/2010/wordprocessingDrawing" xmlns:wp="http://schemas.openxmlformats.org/drawingml/2006/wordprocessingDrawing" xmlns:w10="urn:schemas-microsoft-com:office:word" xmlns:w="http://schemas.openxmlformats.org/wordprocessingml/2006/main" xmlns:w14="http://schemas.microsoft.com/office/word/2010/wordml" xmlns:w15="http://schemas.microsoft.com/office/word/2012/wordml" xmlns:w16cex="http://schemas.microsoft.com/office/word/2018/wordml/cex" xmlns:w16cid="http://schemas.microsoft.com/office/word/2016/wordml/cid" xmlns:w16="http://schemas.microsoft.com/office/word/2018/wordml" xmlns:w16se="http://schemas.microsoft.com/office/word/2015/wordml/symex" xmlns:wpg="http://schemas.microsoft.com/office/word/2010/wordprocessingGroup" xmlns:wpi="http://schemas.microsoft.com/office/word/2010/wordprocessingInk" xmlns:wne="http://schemas.microsoft.com/office/word/2006/wordml" xmlns:wps="http://schemas.microsoft.com/office/word/2010/wordprocessingShape" mc:Ignorable="w14 w15 w16se w16cid w16 w16cex wp14">
   <w:docParts>
     <w:docPart>
       <w:docPartPr>
@@ -5844,7 +6533,7 @@
 </file>
 
 <file path=word/glossary/fontTable.xml><?xml version="1.0" encoding="utf-8"?>
-<w:fonts xmlns:mc="http://schemas.openxmlformats.org/markup-compatibility/2006" xmlns:r="http://schemas.openxmlformats.org/officeDocument/2006/relationships" xmlns:w="http://schemas.openxmlformats.org/wordprocessingml/2006/main" xmlns:w14="http://schemas.microsoft.com/office/word/2010/wordml" xmlns:w15="http://schemas.microsoft.com/office/word/2012/wordml" xmlns:w16se="http://schemas.microsoft.com/office/word/2015/wordml/symex" mc:Ignorable="w14 w15 w16se">
+<w:fonts xmlns:mc="http://schemas.openxmlformats.org/markup-compatibility/2006" xmlns:r="http://schemas.openxmlformats.org/officeDocument/2006/relationships" xmlns:w="http://schemas.openxmlformats.org/wordprocessingml/2006/main" xmlns:w14="http://schemas.microsoft.com/office/word/2010/wordml" xmlns:w15="http://schemas.microsoft.com/office/word/2012/wordml" xmlns:w16cex="http://schemas.microsoft.com/office/word/2018/wordml/cex" xmlns:w16cid="http://schemas.microsoft.com/office/word/2016/wordml/cid" xmlns:w16="http://schemas.microsoft.com/office/word/2018/wordml" xmlns:w16se="http://schemas.microsoft.com/office/word/2015/wordml/symex" mc:Ignorable="w14 w15 w16se w16cid w16 w16cex">
   <w:font w:name="Symbol">
     <w:panose1 w:val="05050102010706020507"/>
     <w:charset w:val="02"/>
@@ -5857,7 +6546,7 @@
     <w:charset w:val="00"/>
     <w:family w:val="roman"/>
     <w:pitch w:val="variable"/>
-    <w:sig w:usb0="E0002EFF" w:usb1="C0007843" w:usb2="00000009" w:usb3="00000000" w:csb0="000001FF" w:csb1="00000000"/>
+    <w:sig w:usb0="E0002EFF" w:usb1="C000785B" w:usb2="00000009" w:usb3="00000000" w:csb0="000001FF" w:csb1="00000000"/>
   </w:font>
   <w:font w:name="Courier New">
     <w:panose1 w:val="02070309020205020404"/>
@@ -5878,14 +6567,14 @@
     <w:charset w:val="00"/>
     <w:family w:val="swiss"/>
     <w:pitch w:val="variable"/>
-    <w:sig w:usb0="E00002FF" w:usb1="4000ACFF" w:usb2="00000001" w:usb3="00000000" w:csb0="0000019F" w:csb1="00000000"/>
+    <w:sig w:usb0="E4002EFF" w:usb1="C000247B" w:usb2="00000009" w:usb3="00000000" w:csb0="000001FF" w:csb1="00000000"/>
   </w:font>
   <w:font w:name="Arial">
     <w:panose1 w:val="020B0604020202020204"/>
     <w:charset w:val="00"/>
     <w:family w:val="swiss"/>
     <w:pitch w:val="variable"/>
-    <w:sig w:usb0="E0002EFF" w:usb1="C0007843" w:usb2="00000009" w:usb3="00000000" w:csb0="000001FF" w:csb1="00000000"/>
+    <w:sig w:usb0="E0002EFF" w:usb1="C000785B" w:usb2="00000009" w:usb3="00000000" w:csb0="000001FF" w:csb1="00000000"/>
   </w:font>
   <w:font w:name="Arial Black">
     <w:panose1 w:val="020B0A04020102020204"/>
@@ -5906,20 +6595,20 @@
     <w:charset w:val="00"/>
     <w:family w:val="swiss"/>
     <w:pitch w:val="variable"/>
-    <w:sig w:usb0="A10006FF" w:usb1="4000205B" w:usb2="00000010" w:usb3="00000000" w:csb0="0000019F" w:csb1="00000000"/>
+    <w:sig w:usb0="A00006FF" w:usb1="4000205B" w:usb2="00000010" w:usb3="00000000" w:csb0="0000019F" w:csb1="00000000"/>
   </w:font>
   <w:font w:name="Calibri Light">
     <w:panose1 w:val="020F0302020204030204"/>
     <w:charset w:val="00"/>
     <w:family w:val="swiss"/>
     <w:pitch w:val="variable"/>
-    <w:sig w:usb0="A00002EF" w:usb1="4000207B" w:usb2="00000000" w:usb3="00000000" w:csb0="0000019F" w:csb1="00000000"/>
+    <w:sig w:usb0="E4002EFF" w:usb1="C000247B" w:usb2="00000009" w:usb3="00000000" w:csb0="000001FF" w:csb1="00000000"/>
   </w:font>
 </w:fonts>
 </file>
 
 <file path=word/glossary/settings.xml><?xml version="1.0" encoding="utf-8"?>
-<w:settings xmlns:mc="http://schemas.openxmlformats.org/markup-compatibility/2006" xmlns:o="urn:schemas-microsoft-com:office:office" xmlns:r="http://schemas.openxmlformats.org/officeDocument/2006/relationships" xmlns:m="http://schemas.openxmlformats.org/officeDocument/2006/math" xmlns:v="urn:schemas-microsoft-com:vml" xmlns:w10="urn:schemas-microsoft-com:office:word" xmlns:w="http://schemas.openxmlformats.org/wordprocessingml/2006/main" xmlns:w14="http://schemas.microsoft.com/office/word/2010/wordml" xmlns:w15="http://schemas.microsoft.com/office/word/2012/wordml" xmlns:w16se="http://schemas.microsoft.com/office/word/2015/wordml/symex" xmlns:sl="http://schemas.openxmlformats.org/schemaLibrary/2006/main" mc:Ignorable="w14 w15 w16se">
+<w:settings xmlns:mc="http://schemas.openxmlformats.org/markup-compatibility/2006" xmlns:o="urn:schemas-microsoft-com:office:office" xmlns:r="http://schemas.openxmlformats.org/officeDocument/2006/relationships" xmlns:m="http://schemas.openxmlformats.org/officeDocument/2006/math" xmlns:v="urn:schemas-microsoft-com:vml" xmlns:w10="urn:schemas-microsoft-com:office:word" xmlns:w="http://schemas.openxmlformats.org/wordprocessingml/2006/main" xmlns:w14="http://schemas.microsoft.com/office/word/2010/wordml" xmlns:w15="http://schemas.microsoft.com/office/word/2012/wordml" xmlns:w16cex="http://schemas.microsoft.com/office/word/2018/wordml/cex" xmlns:w16cid="http://schemas.microsoft.com/office/word/2016/wordml/cid" xmlns:w16="http://schemas.microsoft.com/office/word/2018/wordml" xmlns:w16se="http://schemas.microsoft.com/office/word/2015/wordml/symex" xmlns:sl="http://schemas.openxmlformats.org/schemaLibrary/2006/main" mc:Ignorable="w14 w15 w16se w16cid w16 w16cex">
   <w:view w:val="normal"/>
   <w:revisionView w:markup="0" w:comments="0" w:insDel="0"/>
   <w:defaultTabStop w:val="708"/>
@@ -5932,11 +6621,14 @@
     <w:compatSetting w:name="enableOpenTypeFeatures" w:uri="http://schemas.microsoft.com/office/word" w:val="1"/>
     <w:compatSetting w:name="doNotFlipMirrorIndents" w:uri="http://schemas.microsoft.com/office/word" w:val="1"/>
     <w:compatSetting w:name="differentiateMultirowTableHeaders" w:uri="http://schemas.microsoft.com/office/word" w:val="1"/>
+    <w:compatSetting w:name="useWord2013TrackBottomHyphenation" w:uri="http://schemas.microsoft.com/office/word" w:val="1"/>
   </w:compat>
   <w:rsids>
     <w:rsidRoot w:val="00222172"/>
     <w:rsid w:val="00125EE8"/>
     <w:rsid w:val="00222172"/>
+    <w:rsid w:val="00612DBF"/>
+    <w:rsid w:val="00D0735B"/>
     <w:rsid w:val="00DD1783"/>
   </w:rsids>
   <m:mathPr>
@@ -5954,14 +6646,14 @@
   </m:mathPr>
   <w:themeFontLang w:val="fr-CA"/>
   <w:clrSchemeMapping w:bg1="light1" w:t1="dark1" w:bg2="light2" w:t2="dark2" w:accent1="accent1" w:accent2="accent2" w:accent3="accent3" w:accent4="accent4" w:accent5="accent5" w:accent6="accent6" w:hyperlink="hyperlink" w:followedHyperlink="followedHyperlink"/>
-  <w:decimalSymbol w:val=","/>
-  <w:listSeparator w:val=";"/>
+  <w:decimalSymbol w:val="."/>
+  <w:listSeparator w:val=","/>
   <w15:chartTrackingRefBased/>
 </w:settings>
 </file>
 
 <file path=word/glossary/styles.xml><?xml version="1.0" encoding="utf-8"?>
-<w:styles xmlns:mc="http://schemas.openxmlformats.org/markup-compatibility/2006" xmlns:r="http://schemas.openxmlformats.org/officeDocument/2006/relationships" xmlns:w="http://schemas.openxmlformats.org/wordprocessingml/2006/main" xmlns:w14="http://schemas.microsoft.com/office/word/2010/wordml" xmlns:w15="http://schemas.microsoft.com/office/word/2012/wordml" xmlns:w16se="http://schemas.microsoft.com/office/word/2015/wordml/symex" mc:Ignorable="w14 w15 w16se">
+<w:styles xmlns:mc="http://schemas.openxmlformats.org/markup-compatibility/2006" xmlns:r="http://schemas.openxmlformats.org/officeDocument/2006/relationships" xmlns:w="http://schemas.openxmlformats.org/wordprocessingml/2006/main" xmlns:w14="http://schemas.microsoft.com/office/word/2010/wordml" xmlns:w15="http://schemas.microsoft.com/office/word/2012/wordml" xmlns:w16cex="http://schemas.microsoft.com/office/word/2018/wordml/cex" xmlns:w16cid="http://schemas.microsoft.com/office/word/2016/wordml/cid" xmlns:w16="http://schemas.microsoft.com/office/word/2018/wordml" xmlns:w16se="http://schemas.microsoft.com/office/word/2015/wordml/symex" mc:Ignorable="w14 w15 w16se w16cid w16 w16cex">
   <w:docDefaults>
     <w:rPrDefault>
       <w:rPr>
@@ -5977,7 +6669,7 @@
       </w:pPr>
     </w:pPrDefault>
   </w:docDefaults>
-  <w:latentStyles w:defLockedState="0" w:defUIPriority="99" w:defSemiHidden="0" w:defUnhideWhenUsed="0" w:defQFormat="0" w:count="371">
+  <w:latentStyles w:defLockedState="0" w:defUIPriority="99" w:defSemiHidden="0" w:defUnhideWhenUsed="0" w:defQFormat="0" w:count="376">
     <w:lsdException w:name="Normal" w:uiPriority="0" w:qFormat="1"/>
     <w:lsdException w:name="heading 1" w:uiPriority="9" w:qFormat="1"/>
     <w:lsdException w:name="heading 2" w:semiHidden="1" w:uiPriority="9" w:unhideWhenUsed="1" w:qFormat="1"/>
@@ -6349,6 +7041,11 @@
     <w:lsdException w:name="List Table 5 Dark Accent 6" w:uiPriority="50"/>
     <w:lsdException w:name="List Table 6 Colorful Accent 6" w:uiPriority="51"/>
     <w:lsdException w:name="List Table 7 Colorful Accent 6" w:uiPriority="52"/>
+    <w:lsdException w:name="Mention" w:semiHidden="1" w:unhideWhenUsed="1"/>
+    <w:lsdException w:name="Smart Hyperlink" w:semiHidden="1" w:unhideWhenUsed="1"/>
+    <w:lsdException w:name="Hashtag" w:semiHidden="1" w:unhideWhenUsed="1"/>
+    <w:lsdException w:name="Unresolved Mention" w:semiHidden="1" w:unhideWhenUsed="1"/>
+    <w:lsdException w:name="Smart Link" w:semiHidden="1" w:unhideWhenUsed="1"/>
   </w:latentStyles>
   <w:style w:type="paragraph" w:default="1" w:styleId="Normal">
     <w:name w:val="Normal"/>
@@ -6381,9 +7078,6 @@
     <w:semiHidden/>
     <w:unhideWhenUsed/>
   </w:style>
-  <w:style w:type="paragraph" w:customStyle="1" w:styleId="CE4B69C1E90B4D96ADE7691035864979">
-    <w:name w:val="CE4B69C1E90B4D96ADE7691035864979"/>
-  </w:style>
   <w:style w:type="paragraph" w:customStyle="1" w:styleId="FC71264256924E038A5335C40FA8F6FA">
     <w:name w:val="FC71264256924E038A5335C40FA8F6FA"/>
   </w:style>
@@ -6396,14 +7090,11 @@
       <w:color w:val="808080"/>
     </w:rPr>
   </w:style>
-  <w:style w:type="paragraph" w:customStyle="1" w:styleId="C0011B43B0874CC0875F7B17BE59A23A">
-    <w:name w:val="C0011B43B0874CC0875F7B17BE59A23A"/>
-  </w:style>
 </w:styles>
 </file>
 
 <file path=word/glossary/webSettings.xml><?xml version="1.0" encoding="utf-8"?>
-<w:webSettings xmlns:mc="http://schemas.openxmlformats.org/markup-compatibility/2006" xmlns:r="http://schemas.openxmlformats.org/officeDocument/2006/relationships" xmlns:w="http://schemas.openxmlformats.org/wordprocessingml/2006/main" xmlns:w14="http://schemas.microsoft.com/office/word/2010/wordml" xmlns:w15="http://schemas.microsoft.com/office/word/2012/wordml" xmlns:w16se="http://schemas.microsoft.com/office/word/2015/wordml/symex" mc:Ignorable="w14 w15 w16se">
+<w:webSettings xmlns:mc="http://schemas.openxmlformats.org/markup-compatibility/2006" xmlns:r="http://schemas.openxmlformats.org/officeDocument/2006/relationships" xmlns:w="http://schemas.openxmlformats.org/wordprocessingml/2006/main" xmlns:w14="http://schemas.microsoft.com/office/word/2010/wordml" xmlns:w15="http://schemas.microsoft.com/office/word/2012/wordml" xmlns:w16cex="http://schemas.microsoft.com/office/word/2018/wordml/cex" xmlns:w16cid="http://schemas.microsoft.com/office/word/2016/wordml/cid" xmlns:w16="http://schemas.microsoft.com/office/word/2018/wordml" xmlns:w16se="http://schemas.microsoft.com/office/word/2015/wordml/symex" mc:Ignorable="w14 w15 w16se w16cid w16 w16cex">
   <w:optimizeForBrowser/>
   <w:allowPNG/>
 </w:webSettings>

</xml_diff>